<commit_message>
Update for docx report.
</commit_message>
<xml_diff>
--- a/Deck2VisualDetails.docx
+++ b/Deck2VisualDetails.docx
@@ -853,6 +853,7 @@
             <w:bookmarkStart w:id="10" w:name="OLE_LINK70"/>
             <w:bookmarkStart w:id="11" w:name="OLE_LINK71"/>
             <w:bookmarkStart w:id="12" w:name="OLE_LINK72"/>
+            <w:bookmarkStart w:id="13" w:name="OLE_LINK77"/>
             <w:r>
               <w:rPr>
                 <w:rFonts w:ascii="Nunito" w:eastAsia="Nunito" w:hAnsi="Nunito" w:cs="Nunito"/>
@@ -868,6 +869,7 @@
             <w:bookmarkEnd w:id="10"/>
             <w:bookmarkEnd w:id="11"/>
             <w:bookmarkEnd w:id="12"/>
+            <w:bookmarkEnd w:id="13"/>
             <w:proofErr w:type="spellEnd"/>
             <w:r>
               <w:rPr>
@@ -974,8 +976,8 @@
               </w:rPr>
               <w:t>.</w:t>
             </w:r>
-            <w:bookmarkStart w:id="13" w:name="OLE_LINK60"/>
-            <w:bookmarkStart w:id="14" w:name="OLE_LINK61"/>
+            <w:bookmarkStart w:id="14" w:name="OLE_LINK60"/>
+            <w:bookmarkStart w:id="15" w:name="OLE_LINK61"/>
             <w:r>
               <w:rPr>
                 <w:rFonts w:ascii="Nunito" w:eastAsia="Nunito" w:hAnsi="Nunito" w:cs="Nunito"/>
@@ -986,8 +988,8 @@
               </w:rPr>
               <w:t>furtherinvasive</w:t>
             </w:r>
-            <w:bookmarkEnd w:id="13"/>
             <w:bookmarkEnd w:id="14"/>
+            <w:bookmarkEnd w:id="15"/>
             <w:proofErr w:type="spellEnd"/>
             <w:proofErr w:type="gramEnd"/>
             <w:r>
@@ -1096,8 +1098,8 @@
               </w:rPr>
               <w:t>.</w:t>
             </w:r>
-            <w:bookmarkStart w:id="15" w:name="OLE_LINK62"/>
-            <w:bookmarkStart w:id="16" w:name="OLE_LINK63"/>
+            <w:bookmarkStart w:id="16" w:name="OLE_LINK62"/>
+            <w:bookmarkStart w:id="17" w:name="OLE_LINK63"/>
             <w:r>
               <w:rPr>
                 <w:rFonts w:ascii="Nunito" w:eastAsia="Nunito" w:hAnsi="Nunito" w:cs="Nunito"/>
@@ -1108,8 +1110,8 @@
               </w:rPr>
               <w:t>conditionalassesment</w:t>
             </w:r>
-            <w:bookmarkEnd w:id="15"/>
             <w:bookmarkEnd w:id="16"/>
+            <w:bookmarkEnd w:id="17"/>
             <w:proofErr w:type="spellEnd"/>
             <w:proofErr w:type="gramEnd"/>
             <w:r>
@@ -1186,8 +1188,8 @@
                 <w:sz w:val="18"/>
               </w:rPr>
             </w:pPr>
-            <w:bookmarkStart w:id="17" w:name="OLE_LINK75"/>
-            <w:bookmarkStart w:id="18" w:name="OLE_LINK76"/>
+            <w:bookmarkStart w:id="18" w:name="OLE_LINK75"/>
+            <w:bookmarkStart w:id="19" w:name="OLE_LINK76"/>
             <w:r>
               <w:rPr>
                 <w:rFonts w:ascii="Nunito" w:eastAsia="Nunito" w:hAnsi="Nunito" w:cs="Nunito"/>
@@ -1220,8 +1222,8 @@
               </w:rPr>
               <w:t>.</w:t>
             </w:r>
-            <w:bookmarkStart w:id="19" w:name="OLE_LINK64"/>
-            <w:bookmarkStart w:id="20" w:name="OLE_LINK65"/>
+            <w:bookmarkStart w:id="20" w:name="OLE_LINK64"/>
+            <w:bookmarkStart w:id="21" w:name="OLE_LINK65"/>
             <w:r>
               <w:rPr>
                 <w:rFonts w:ascii="Nunito" w:eastAsia="Nunito" w:hAnsi="Nunito" w:cs="Nunito"/>
@@ -1232,8 +1234,8 @@
               </w:rPr>
               <w:t>additionalconsiderations</w:t>
             </w:r>
-            <w:bookmarkEnd w:id="19"/>
             <w:bookmarkEnd w:id="20"/>
+            <w:bookmarkEnd w:id="21"/>
             <w:proofErr w:type="spellEnd"/>
             <w:proofErr w:type="gramEnd"/>
             <w:r>
@@ -1246,8 +1248,8 @@
               </w:rPr>
               <w:t>+++</w:t>
             </w:r>
-            <w:bookmarkEnd w:id="17"/>
             <w:bookmarkEnd w:id="18"/>
+            <w:bookmarkEnd w:id="19"/>
           </w:p>
         </w:tc>
       </w:tr>
@@ -1334,17 +1336,7 @@
                 <w:color w:val="2F4F4F"/>
                 <w:sz w:val="21"/>
               </w:rPr>
-              <w:t>section.</w:t>
-            </w:r>
-            <w:r>
-              <w:rPr>
-                <w:rFonts w:ascii="Nunito" w:eastAsia="Nunito" w:hAnsi="Nunito" w:cs="Nunito"/>
-                <w:b/>
-                <w:bCs/>
-                <w:color w:val="2F4F4F"/>
-                <w:sz w:val="21"/>
-              </w:rPr>
-              <w:t>eee</w:t>
+              <w:t>section.eee</w:t>
             </w:r>
             <w:proofErr w:type="spellEnd"/>
             <w:r>
@@ -1831,11 +1823,11 @@
                 <w:color w:val="2F4F4F"/>
               </w:rPr>
             </w:pPr>
-            <w:bookmarkStart w:id="21" w:name="OLE_LINK45"/>
-            <w:bookmarkStart w:id="22" w:name="OLE_LINK46"/>
-            <w:bookmarkStart w:id="23" w:name="OLE_LINK50"/>
-            <w:bookmarkStart w:id="24" w:name="OLE_LINK52"/>
-            <w:bookmarkStart w:id="25" w:name="OLE_LINK67"/>
+            <w:bookmarkStart w:id="22" w:name="OLE_LINK45"/>
+            <w:bookmarkStart w:id="23" w:name="OLE_LINK46"/>
+            <w:bookmarkStart w:id="24" w:name="OLE_LINK50"/>
+            <w:bookmarkStart w:id="25" w:name="OLE_LINK52"/>
+            <w:bookmarkStart w:id="26" w:name="OLE_LINK67"/>
             <w:r>
               <w:t>+++IMAGE tile(</w:t>
             </w:r>
@@ -1856,11 +1848,11 @@
             <w:r>
               <w:t>)+++</w:t>
             </w:r>
-            <w:bookmarkEnd w:id="21"/>
             <w:bookmarkEnd w:id="22"/>
             <w:bookmarkEnd w:id="23"/>
             <w:bookmarkEnd w:id="24"/>
             <w:bookmarkEnd w:id="25"/>
+            <w:bookmarkEnd w:id="26"/>
           </w:p>
         </w:tc>
         <w:tc>

</xml_diff>

<commit_message>
Add all the docx templates for creating reports
</commit_message>
<xml_diff>
--- a/Deck2VisualDetails.docx
+++ b/Deck2VisualDetails.docx
@@ -476,6 +476,7 @@
               <w:t xml:space="preserve">+++INS </w:t>
             </w:r>
             <w:proofErr w:type="spellStart"/>
+            <w:proofErr w:type="gramStart"/>
             <w:r>
               <w:rPr>
                 <w:rFonts w:ascii="Nunito" w:eastAsia="Nunito" w:hAnsi="Nunito" w:cs="Nunito"/>
@@ -497,6 +498,7 @@
               <w:t>.exteriorelements</w:t>
             </w:r>
             <w:proofErr w:type="spellEnd"/>
+            <w:proofErr w:type="gramEnd"/>
             <w:r>
               <w:rPr>
                 <w:rFonts w:ascii="Nunito" w:eastAsia="Nunito" w:hAnsi="Nunito" w:cs="Nunito"/>
@@ -828,6 +830,7 @@
               <w:t xml:space="preserve">+++INS </w:t>
             </w:r>
             <w:proofErr w:type="spellStart"/>
+            <w:proofErr w:type="gramStart"/>
             <w:r>
               <w:rPr>
                 <w:rFonts w:ascii="Nunito" w:eastAsia="Nunito" w:hAnsi="Nunito" w:cs="Nunito"/>
@@ -871,6 +874,7 @@
             <w:bookmarkEnd w:id="12"/>
             <w:bookmarkEnd w:id="13"/>
             <w:proofErr w:type="spellEnd"/>
+            <w:proofErr w:type="gramEnd"/>
             <w:r>
               <w:rPr>
                 <w:rFonts w:ascii="Nunito" w:eastAsia="Nunito" w:hAnsi="Nunito" w:cs="Nunito"/>
@@ -1607,6 +1611,9 @@
           <w:tcPr>
             <w:tcW w:w="5000" w:type="pct"/>
             <w:gridSpan w:val="4"/>
+            <w:tcBorders>
+              <w:bottom w:val="nil"/>
+            </w:tcBorders>
             <w:shd w:val="clear" w:color="auto" w:fill="888888"/>
             <w:tcMar>
               <w:top w:w="120" w:type="dxa"/>
@@ -1646,12 +1653,12 @@
           <w:tcPr>
             <w:tcW w:w="1250" w:type="pct"/>
             <w:tcBorders>
-              <w:top w:val="outset" w:sz="6" w:space="0" w:color="auto"/>
-              <w:left w:val="outset" w:sz="6" w:space="0" w:color="auto"/>
-              <w:bottom w:val="outset" w:sz="6" w:space="0" w:color="auto"/>
-              <w:right w:val="outset" w:sz="6" w:space="0" w:color="auto"/>
+              <w:top w:val="nil"/>
+              <w:left w:val="nil"/>
+              <w:bottom w:val="nil"/>
+              <w:right w:val="nil"/>
             </w:tcBorders>
-            <w:shd w:val="clear" w:color="auto" w:fill="F0F0F0"/>
+            <w:shd w:val="clear" w:color="auto" w:fill="auto"/>
             <w:vAlign w:val="center"/>
           </w:tcPr>
           <w:p>
@@ -1748,12 +1755,12 @@
           <w:tcPr>
             <w:tcW w:w="1250" w:type="pct"/>
             <w:tcBorders>
-              <w:top w:val="outset" w:sz="6" w:space="0" w:color="auto"/>
-              <w:left w:val="outset" w:sz="6" w:space="0" w:color="auto"/>
-              <w:bottom w:val="outset" w:sz="6" w:space="0" w:color="auto"/>
-              <w:right w:val="outset" w:sz="6" w:space="0" w:color="auto"/>
+              <w:top w:val="nil"/>
+              <w:left w:val="nil"/>
+              <w:bottom w:val="nil"/>
+              <w:right w:val="nil"/>
             </w:tcBorders>
-            <w:shd w:val="clear" w:color="auto" w:fill="F0F0F0"/>
+            <w:shd w:val="clear" w:color="auto" w:fill="auto"/>
             <w:vAlign w:val="center"/>
           </w:tcPr>
           <w:p>
@@ -1766,12 +1773,12 @@
           <w:tcPr>
             <w:tcW w:w="1250" w:type="pct"/>
             <w:tcBorders>
-              <w:top w:val="outset" w:sz="6" w:space="0" w:color="auto"/>
-              <w:left w:val="outset" w:sz="6" w:space="0" w:color="auto"/>
-              <w:bottom w:val="outset" w:sz="6" w:space="0" w:color="auto"/>
-              <w:right w:val="outset" w:sz="6" w:space="0" w:color="auto"/>
+              <w:top w:val="nil"/>
+              <w:left w:val="nil"/>
+              <w:bottom w:val="nil"/>
+              <w:right w:val="nil"/>
             </w:tcBorders>
-            <w:shd w:val="clear" w:color="auto" w:fill="F0F0F0"/>
+            <w:shd w:val="clear" w:color="auto" w:fill="auto"/>
             <w:vAlign w:val="center"/>
           </w:tcPr>
           <w:p>
@@ -1784,12 +1791,12 @@
           <w:tcPr>
             <w:tcW w:w="1250" w:type="pct"/>
             <w:tcBorders>
-              <w:top w:val="outset" w:sz="6" w:space="0" w:color="auto"/>
-              <w:left w:val="outset" w:sz="6" w:space="0" w:color="auto"/>
-              <w:bottom w:val="outset" w:sz="6" w:space="0" w:color="auto"/>
-              <w:right w:val="outset" w:sz="6" w:space="0" w:color="auto"/>
+              <w:top w:val="nil"/>
+              <w:left w:val="nil"/>
+              <w:bottom w:val="nil"/>
+              <w:right w:val="nil"/>
             </w:tcBorders>
-            <w:shd w:val="clear" w:color="auto" w:fill="F0F0F0"/>
+            <w:shd w:val="clear" w:color="auto" w:fill="auto"/>
             <w:vAlign w:val="center"/>
           </w:tcPr>
           <w:p>
@@ -1807,12 +1814,12 @@
           <w:tcPr>
             <w:tcW w:w="1250" w:type="pct"/>
             <w:tcBorders>
-              <w:top w:val="outset" w:sz="6" w:space="0" w:color="auto"/>
-              <w:left w:val="outset" w:sz="6" w:space="0" w:color="auto"/>
-              <w:bottom w:val="outset" w:sz="6" w:space="0" w:color="auto"/>
-              <w:right w:val="outset" w:sz="6" w:space="0" w:color="auto"/>
+              <w:top w:val="nil"/>
+              <w:left w:val="nil"/>
+              <w:bottom w:val="nil"/>
+              <w:right w:val="nil"/>
             </w:tcBorders>
-            <w:shd w:val="clear" w:color="auto" w:fill="F0F0F0"/>
+            <w:shd w:val="clear" w:color="auto" w:fill="auto"/>
             <w:vAlign w:val="center"/>
           </w:tcPr>
           <w:p>
@@ -1859,12 +1866,12 @@
           <w:tcPr>
             <w:tcW w:w="1250" w:type="pct"/>
             <w:tcBorders>
-              <w:top w:val="outset" w:sz="6" w:space="0" w:color="auto"/>
-              <w:left w:val="outset" w:sz="6" w:space="0" w:color="auto"/>
-              <w:bottom w:val="outset" w:sz="6" w:space="0" w:color="auto"/>
-              <w:right w:val="outset" w:sz="6" w:space="0" w:color="auto"/>
+              <w:top w:val="nil"/>
+              <w:left w:val="nil"/>
+              <w:bottom w:val="nil"/>
+              <w:right w:val="nil"/>
             </w:tcBorders>
-            <w:shd w:val="clear" w:color="auto" w:fill="F0F0F0"/>
+            <w:shd w:val="clear" w:color="auto" w:fill="auto"/>
             <w:vAlign w:val="center"/>
           </w:tcPr>
           <w:p>
@@ -1892,12 +1899,12 @@
           <w:tcPr>
             <w:tcW w:w="1250" w:type="pct"/>
             <w:tcBorders>
-              <w:top w:val="outset" w:sz="6" w:space="0" w:color="auto"/>
-              <w:left w:val="outset" w:sz="6" w:space="0" w:color="auto"/>
-              <w:bottom w:val="outset" w:sz="6" w:space="0" w:color="auto"/>
-              <w:right w:val="outset" w:sz="6" w:space="0" w:color="auto"/>
+              <w:top w:val="nil"/>
+              <w:left w:val="nil"/>
+              <w:bottom w:val="nil"/>
+              <w:right w:val="nil"/>
             </w:tcBorders>
-            <w:shd w:val="clear" w:color="auto" w:fill="F0F0F0"/>
+            <w:shd w:val="clear" w:color="auto" w:fill="auto"/>
             <w:vAlign w:val="center"/>
           </w:tcPr>
           <w:p>
@@ -1925,12 +1932,12 @@
           <w:tcPr>
             <w:tcW w:w="1250" w:type="pct"/>
             <w:tcBorders>
-              <w:top w:val="outset" w:sz="6" w:space="0" w:color="auto"/>
-              <w:left w:val="outset" w:sz="6" w:space="0" w:color="auto"/>
-              <w:bottom w:val="outset" w:sz="6" w:space="0" w:color="auto"/>
-              <w:right w:val="outset" w:sz="6" w:space="0" w:color="auto"/>
+              <w:top w:val="nil"/>
+              <w:left w:val="nil"/>
+              <w:bottom w:val="nil"/>
+              <w:right w:val="nil"/>
             </w:tcBorders>
-            <w:shd w:val="clear" w:color="auto" w:fill="F0F0F0"/>
+            <w:shd w:val="clear" w:color="auto" w:fill="auto"/>
             <w:vAlign w:val="center"/>
           </w:tcPr>
           <w:p>
@@ -1964,12 +1971,12 @@
             <w:tcW w:w="5000" w:type="pct"/>
             <w:gridSpan w:val="4"/>
             <w:tcBorders>
-              <w:top w:val="outset" w:sz="6" w:space="0" w:color="auto"/>
-              <w:left w:val="outset" w:sz="6" w:space="0" w:color="auto"/>
-              <w:bottom w:val="outset" w:sz="6" w:space="0" w:color="auto"/>
-              <w:right w:val="outset" w:sz="6" w:space="0" w:color="auto"/>
+              <w:top w:val="nil"/>
+              <w:left w:val="nil"/>
+              <w:bottom w:val="nil"/>
+              <w:right w:val="nil"/>
             </w:tcBorders>
-            <w:shd w:val="clear" w:color="auto" w:fill="F0F0F0"/>
+            <w:shd w:val="clear" w:color="auto" w:fill="auto"/>
             <w:vAlign w:val="center"/>
           </w:tcPr>
           <w:p>
@@ -2006,8 +2013,12 @@
     </w:tbl>
     <w:p/>
     <w:sectPr>
-      <w:headerReference w:type="default" r:id="rId6"/>
-      <w:footerReference w:type="default" r:id="rId7"/>
+      <w:headerReference w:type="even" r:id="rId6"/>
+      <w:headerReference w:type="default" r:id="rId7"/>
+      <w:footerReference w:type="even" r:id="rId8"/>
+      <w:footerReference w:type="default" r:id="rId9"/>
+      <w:headerReference w:type="first" r:id="rId10"/>
+      <w:footerReference w:type="first" r:id="rId11"/>
       <w:pgSz w:w="11906" w:h="16838"/>
       <w:pgMar w:top="1440" w:right="1440" w:bottom="1440" w:left="1440" w:header="720" w:footer="720" w:gutter="0"/>
       <w:pgNumType w:start="1"/>
@@ -2040,6 +2051,16 @@
 <w:ftr xmlns:wpc="http://schemas.microsoft.com/office/word/2010/wordprocessingCanvas" xmlns:cx="http://schemas.microsoft.com/office/drawing/2014/chartex" xmlns:cx1="http://schemas.microsoft.com/office/drawing/2015/9/8/chartex" xmlns:cx2="http://schemas.microsoft.com/office/drawing/2015/10/21/chartex" xmlns:cx3="http://schemas.microsoft.com/office/drawing/2016/5/9/chartex" xmlns:cx4="http://schemas.microsoft.com/office/drawing/2016/5/10/chartex" xmlns:cx5="http://schemas.microsoft.com/office/drawing/2016/5/11/chartex" xmlns:cx6="http://schemas.microsoft.com/office/drawing/2016/5/12/chartex" xmlns:cx7="http://schemas.microsoft.com/office/drawing/2016/5/13/chartex" xmlns:cx8="http://schemas.microsoft.com/office/drawing/2016/5/14/chartex" xmlns:mc="http://schemas.openxmlformats.org/markup-compatibility/2006" xmlns:aink="http://schemas.microsoft.com/office/drawing/2016/ink" xmlns:am3d="http://schemas.microsoft.com/office/drawing/2017/model3d" xmlns:o="urn:schemas-microsoft-com:office:office" xmlns:oel="http://schemas.microsoft.com/office/2019/extlst" xmlns:r="http://schemas.openxmlformats.org/officeDocument/2006/relationships" xmlns:m="http://schemas.openxmlformats.org/officeDocument/2006/math" xmlns:v="urn:schemas-microsoft-com:vml" xmlns:wp14="http://schemas.microsoft.com/office/word/2010/wordprocessingDrawing" xmlns:wp="http://schemas.openxmlformats.org/drawingml/2006/wordprocessingDrawing" xmlns:w10="urn:schemas-microsoft-com:office:word" xmlns:w="http://schemas.openxmlformats.org/wordprocessingml/2006/main" xmlns:w14="http://schemas.microsoft.com/office/word/2010/wordml" xmlns:w15="http://schemas.microsoft.com/office/word/2012/wordml" xmlns:w16cex="http://schemas.microsoft.com/office/word/2018/wordml/cex" xmlns:w16cid="http://schemas.microsoft.com/office/word/2016/wordml/cid" xmlns:w16="http://schemas.microsoft.com/office/word/2018/wordml" xmlns:w16sdtdh="http://schemas.microsoft.com/office/word/2020/wordml/sdtdatahash" xmlns:w16se="http://schemas.microsoft.com/office/word/2015/wordml/symex" xmlns:wpg="http://schemas.microsoft.com/office/word/2010/wordprocessingGroup" xmlns:wpi="http://schemas.microsoft.com/office/word/2010/wordprocessingInk" xmlns:wne="http://schemas.microsoft.com/office/word/2006/wordml" xmlns:wps="http://schemas.microsoft.com/office/word/2010/wordprocessingShape" mc:Ignorable="w14 w15 w16se w16cid w16 w16cex w16sdtdh wp14">
   <w:p>
     <w:pPr>
+      <w:pStyle w:val="Footer"/>
+    </w:pPr>
+  </w:p>
+</w:ftr>
+</file>
+
+<file path=word/footer2.xml><?xml version="1.0" encoding="utf-8"?>
+<w:ftr xmlns:wpc="http://schemas.microsoft.com/office/word/2010/wordprocessingCanvas" xmlns:cx="http://schemas.microsoft.com/office/drawing/2014/chartex" xmlns:cx1="http://schemas.microsoft.com/office/drawing/2015/9/8/chartex" xmlns:cx2="http://schemas.microsoft.com/office/drawing/2015/10/21/chartex" xmlns:cx3="http://schemas.microsoft.com/office/drawing/2016/5/9/chartex" xmlns:cx4="http://schemas.microsoft.com/office/drawing/2016/5/10/chartex" xmlns:cx5="http://schemas.microsoft.com/office/drawing/2016/5/11/chartex" xmlns:cx6="http://schemas.microsoft.com/office/drawing/2016/5/12/chartex" xmlns:cx7="http://schemas.microsoft.com/office/drawing/2016/5/13/chartex" xmlns:cx8="http://schemas.microsoft.com/office/drawing/2016/5/14/chartex" xmlns:mc="http://schemas.openxmlformats.org/markup-compatibility/2006" xmlns:aink="http://schemas.microsoft.com/office/drawing/2016/ink" xmlns:am3d="http://schemas.microsoft.com/office/drawing/2017/model3d" xmlns:o="urn:schemas-microsoft-com:office:office" xmlns:oel="http://schemas.microsoft.com/office/2019/extlst" xmlns:r="http://schemas.openxmlformats.org/officeDocument/2006/relationships" xmlns:m="http://schemas.openxmlformats.org/officeDocument/2006/math" xmlns:v="urn:schemas-microsoft-com:vml" xmlns:wp14="http://schemas.microsoft.com/office/word/2010/wordprocessingDrawing" xmlns:wp="http://schemas.openxmlformats.org/drawingml/2006/wordprocessingDrawing" xmlns:w10="urn:schemas-microsoft-com:office:word" xmlns:w="http://schemas.openxmlformats.org/wordprocessingml/2006/main" xmlns:w14="http://schemas.microsoft.com/office/word/2010/wordml" xmlns:w15="http://schemas.microsoft.com/office/word/2012/wordml" xmlns:w16cex="http://schemas.microsoft.com/office/word/2018/wordml/cex" xmlns:w16cid="http://schemas.microsoft.com/office/word/2016/wordml/cid" xmlns:w16="http://schemas.microsoft.com/office/word/2018/wordml" xmlns:w16sdtdh="http://schemas.microsoft.com/office/word/2020/wordml/sdtdatahash" xmlns:w16se="http://schemas.microsoft.com/office/word/2015/wordml/symex" xmlns:wpg="http://schemas.microsoft.com/office/word/2010/wordprocessingGroup" xmlns:wpi="http://schemas.microsoft.com/office/word/2010/wordprocessingInk" xmlns:wne="http://schemas.microsoft.com/office/word/2006/wordml" xmlns:wps="http://schemas.microsoft.com/office/word/2010/wordprocessingShape" mc:Ignorable="w14 w15 w16se w16cid w16 w16cex w16sdtdh wp14">
+  <w:p>
+    <w:pPr>
       <w:jc w:val="center"/>
     </w:pPr>
     <w:r>
@@ -2049,29 +2070,15 @@
       <w:t>WWW.DECKINSPECTORS.COM</w:t>
     </w:r>
   </w:p>
+</w:ftr>
+</file>
+
+<file path=word/footer3.xml><?xml version="1.0" encoding="utf-8"?>
+<w:ftr xmlns:wpc="http://schemas.microsoft.com/office/word/2010/wordprocessingCanvas" xmlns:cx="http://schemas.microsoft.com/office/drawing/2014/chartex" xmlns:cx1="http://schemas.microsoft.com/office/drawing/2015/9/8/chartex" xmlns:cx2="http://schemas.microsoft.com/office/drawing/2015/10/21/chartex" xmlns:cx3="http://schemas.microsoft.com/office/drawing/2016/5/9/chartex" xmlns:cx4="http://schemas.microsoft.com/office/drawing/2016/5/10/chartex" xmlns:cx5="http://schemas.microsoft.com/office/drawing/2016/5/11/chartex" xmlns:cx6="http://schemas.microsoft.com/office/drawing/2016/5/12/chartex" xmlns:cx7="http://schemas.microsoft.com/office/drawing/2016/5/13/chartex" xmlns:cx8="http://schemas.microsoft.com/office/drawing/2016/5/14/chartex" xmlns:mc="http://schemas.openxmlformats.org/markup-compatibility/2006" xmlns:aink="http://schemas.microsoft.com/office/drawing/2016/ink" xmlns:am3d="http://schemas.microsoft.com/office/drawing/2017/model3d" xmlns:o="urn:schemas-microsoft-com:office:office" xmlns:oel="http://schemas.microsoft.com/office/2019/extlst" xmlns:r="http://schemas.openxmlformats.org/officeDocument/2006/relationships" xmlns:m="http://schemas.openxmlformats.org/officeDocument/2006/math" xmlns:v="urn:schemas-microsoft-com:vml" xmlns:wp14="http://schemas.microsoft.com/office/word/2010/wordprocessingDrawing" xmlns:wp="http://schemas.openxmlformats.org/drawingml/2006/wordprocessingDrawing" xmlns:w10="urn:schemas-microsoft-com:office:word" xmlns:w="http://schemas.openxmlformats.org/wordprocessingml/2006/main" xmlns:w14="http://schemas.microsoft.com/office/word/2010/wordml" xmlns:w15="http://schemas.microsoft.com/office/word/2012/wordml" xmlns:w16cex="http://schemas.microsoft.com/office/word/2018/wordml/cex" xmlns:w16cid="http://schemas.microsoft.com/office/word/2016/wordml/cid" xmlns:w16="http://schemas.microsoft.com/office/word/2018/wordml" xmlns:w16sdtdh="http://schemas.microsoft.com/office/word/2020/wordml/sdtdatahash" xmlns:w16se="http://schemas.microsoft.com/office/word/2015/wordml/symex" xmlns:wpg="http://schemas.microsoft.com/office/word/2010/wordprocessingGroup" xmlns:wpi="http://schemas.microsoft.com/office/word/2010/wordprocessingInk" xmlns:wne="http://schemas.microsoft.com/office/word/2006/wordml" xmlns:wps="http://schemas.microsoft.com/office/word/2010/wordprocessingShape" mc:Ignorable="w14 w15 w16se w16cid w16 w16cex w16sdtdh wp14">
   <w:p>
     <w:pPr>
-      <w:jc w:val="right"/>
+      <w:pStyle w:val="Footer"/>
     </w:pPr>
-    <w:r>
-      <w:tab/>
-      <w:t xml:space="preserve">Page </w:t>
-    </w:r>
-    <w:r>
-      <w:fldChar w:fldCharType="begin"/>
-    </w:r>
-    <w:r>
-      <w:instrText>PAGE Page</w:instrText>
-    </w:r>
-    <w:r>
-      <w:fldChar w:fldCharType="separate"/>
-    </w:r>
-    <w:r>
-      <w:t>Page</w:t>
-    </w:r>
-    <w:r>
-      <w:fldChar w:fldCharType="end"/>
-    </w:r>
   </w:p>
 </w:ftr>
 </file>
@@ -2096,6 +2103,16 @@
 </file>
 
 <file path=word/header1.xml><?xml version="1.0" encoding="utf-8"?>
+<w:hdr xmlns:wpc="http://schemas.microsoft.com/office/word/2010/wordprocessingCanvas" xmlns:cx="http://schemas.microsoft.com/office/drawing/2014/chartex" xmlns:cx1="http://schemas.microsoft.com/office/drawing/2015/9/8/chartex" xmlns:cx2="http://schemas.microsoft.com/office/drawing/2015/10/21/chartex" xmlns:cx3="http://schemas.microsoft.com/office/drawing/2016/5/9/chartex" xmlns:cx4="http://schemas.microsoft.com/office/drawing/2016/5/10/chartex" xmlns:cx5="http://schemas.microsoft.com/office/drawing/2016/5/11/chartex" xmlns:cx6="http://schemas.microsoft.com/office/drawing/2016/5/12/chartex" xmlns:cx7="http://schemas.microsoft.com/office/drawing/2016/5/13/chartex" xmlns:cx8="http://schemas.microsoft.com/office/drawing/2016/5/14/chartex" xmlns:mc="http://schemas.openxmlformats.org/markup-compatibility/2006" xmlns:aink="http://schemas.microsoft.com/office/drawing/2016/ink" xmlns:am3d="http://schemas.microsoft.com/office/drawing/2017/model3d" xmlns:o="urn:schemas-microsoft-com:office:office" xmlns:oel="http://schemas.microsoft.com/office/2019/extlst" xmlns:r="http://schemas.openxmlformats.org/officeDocument/2006/relationships" xmlns:m="http://schemas.openxmlformats.org/officeDocument/2006/math" xmlns:v="urn:schemas-microsoft-com:vml" xmlns:wp14="http://schemas.microsoft.com/office/word/2010/wordprocessingDrawing" xmlns:wp="http://schemas.openxmlformats.org/drawingml/2006/wordprocessingDrawing" xmlns:w10="urn:schemas-microsoft-com:office:word" xmlns:w="http://schemas.openxmlformats.org/wordprocessingml/2006/main" xmlns:w14="http://schemas.microsoft.com/office/word/2010/wordml" xmlns:w15="http://schemas.microsoft.com/office/word/2012/wordml" xmlns:w16cex="http://schemas.microsoft.com/office/word/2018/wordml/cex" xmlns:w16cid="http://schemas.microsoft.com/office/word/2016/wordml/cid" xmlns:w16="http://schemas.microsoft.com/office/word/2018/wordml" xmlns:w16sdtdh="http://schemas.microsoft.com/office/word/2020/wordml/sdtdatahash" xmlns:w16se="http://schemas.microsoft.com/office/word/2015/wordml/symex" xmlns:wpg="http://schemas.microsoft.com/office/word/2010/wordprocessingGroup" xmlns:wpi="http://schemas.microsoft.com/office/word/2010/wordprocessingInk" xmlns:wne="http://schemas.microsoft.com/office/word/2006/wordml" xmlns:wps="http://schemas.microsoft.com/office/word/2010/wordprocessingShape" mc:Ignorable="w14 w15 w16se w16cid w16 w16cex w16sdtdh wp14">
+  <w:p>
+    <w:pPr>
+      <w:pStyle w:val="Header"/>
+    </w:pPr>
+  </w:p>
+</w:hdr>
+</file>
+
+<file path=word/header2.xml><?xml version="1.0" encoding="utf-8"?>
 <w:hdr xmlns:wpc="http://schemas.microsoft.com/office/word/2010/wordprocessingCanvas" xmlns:cx="http://schemas.microsoft.com/office/drawing/2014/chartex" xmlns:cx1="http://schemas.microsoft.com/office/drawing/2015/9/8/chartex" xmlns:cx2="http://schemas.microsoft.com/office/drawing/2015/10/21/chartex" xmlns:cx3="http://schemas.microsoft.com/office/drawing/2016/5/9/chartex" xmlns:cx4="http://schemas.microsoft.com/office/drawing/2016/5/10/chartex" xmlns:cx5="http://schemas.microsoft.com/office/drawing/2016/5/11/chartex" xmlns:cx6="http://schemas.microsoft.com/office/drawing/2016/5/12/chartex" xmlns:cx7="http://schemas.microsoft.com/office/drawing/2016/5/13/chartex" xmlns:cx8="http://schemas.microsoft.com/office/drawing/2016/5/14/chartex" xmlns:mc="http://schemas.openxmlformats.org/markup-compatibility/2006" xmlns:aink="http://schemas.microsoft.com/office/drawing/2016/ink" xmlns:am3d="http://schemas.microsoft.com/office/drawing/2017/model3d" xmlns:o="urn:schemas-microsoft-com:office:office" xmlns:oel="http://schemas.microsoft.com/office/2019/extlst" xmlns:r="http://schemas.openxmlformats.org/officeDocument/2006/relationships" xmlns:m="http://schemas.openxmlformats.org/officeDocument/2006/math" xmlns:v="urn:schemas-microsoft-com:vml" xmlns:wp14="http://schemas.microsoft.com/office/word/2010/wordprocessingDrawing" xmlns:wp="http://schemas.openxmlformats.org/drawingml/2006/wordprocessingDrawing" xmlns:w10="urn:schemas-microsoft-com:office:word" xmlns:w="http://schemas.openxmlformats.org/wordprocessingml/2006/main" xmlns:w14="http://schemas.microsoft.com/office/word/2010/wordml" xmlns:w15="http://schemas.microsoft.com/office/word/2012/wordml" xmlns:w16cex="http://schemas.microsoft.com/office/word/2018/wordml/cex" xmlns:w16cid="http://schemas.microsoft.com/office/word/2016/wordml/cid" xmlns:w16="http://schemas.microsoft.com/office/word/2018/wordml" xmlns:w16sdtdh="http://schemas.microsoft.com/office/word/2020/wordml/sdtdatahash" xmlns:w16se="http://schemas.microsoft.com/office/word/2015/wordml/symex" xmlns:wpg="http://schemas.microsoft.com/office/word/2010/wordprocessingGroup" xmlns:wpi="http://schemas.microsoft.com/office/word/2010/wordprocessingInk" xmlns:wne="http://schemas.microsoft.com/office/word/2006/wordml" xmlns:wps="http://schemas.microsoft.com/office/word/2010/wordprocessingShape" mc:Ignorable="w14 w15 w16se w16cid w16 w16cex w16sdtdh wp14">
   <w:p>
     <w:pPr>
@@ -2142,6 +2159,16 @@
         </wp:inline>
       </w:drawing>
     </w:r>
+  </w:p>
+</w:hdr>
+</file>
+
+<file path=word/header3.xml><?xml version="1.0" encoding="utf-8"?>
+<w:hdr xmlns:wpc="http://schemas.microsoft.com/office/word/2010/wordprocessingCanvas" xmlns:cx="http://schemas.microsoft.com/office/drawing/2014/chartex" xmlns:cx1="http://schemas.microsoft.com/office/drawing/2015/9/8/chartex" xmlns:cx2="http://schemas.microsoft.com/office/drawing/2015/10/21/chartex" xmlns:cx3="http://schemas.microsoft.com/office/drawing/2016/5/9/chartex" xmlns:cx4="http://schemas.microsoft.com/office/drawing/2016/5/10/chartex" xmlns:cx5="http://schemas.microsoft.com/office/drawing/2016/5/11/chartex" xmlns:cx6="http://schemas.microsoft.com/office/drawing/2016/5/12/chartex" xmlns:cx7="http://schemas.microsoft.com/office/drawing/2016/5/13/chartex" xmlns:cx8="http://schemas.microsoft.com/office/drawing/2016/5/14/chartex" xmlns:mc="http://schemas.openxmlformats.org/markup-compatibility/2006" xmlns:aink="http://schemas.microsoft.com/office/drawing/2016/ink" xmlns:am3d="http://schemas.microsoft.com/office/drawing/2017/model3d" xmlns:o="urn:schemas-microsoft-com:office:office" xmlns:oel="http://schemas.microsoft.com/office/2019/extlst" xmlns:r="http://schemas.openxmlformats.org/officeDocument/2006/relationships" xmlns:m="http://schemas.openxmlformats.org/officeDocument/2006/math" xmlns:v="urn:schemas-microsoft-com:vml" xmlns:wp14="http://schemas.microsoft.com/office/word/2010/wordprocessingDrawing" xmlns:wp="http://schemas.openxmlformats.org/drawingml/2006/wordprocessingDrawing" xmlns:w10="urn:schemas-microsoft-com:office:word" xmlns:w="http://schemas.openxmlformats.org/wordprocessingml/2006/main" xmlns:w14="http://schemas.microsoft.com/office/word/2010/wordml" xmlns:w15="http://schemas.microsoft.com/office/word/2012/wordml" xmlns:w16cex="http://schemas.microsoft.com/office/word/2018/wordml/cex" xmlns:w16cid="http://schemas.microsoft.com/office/word/2016/wordml/cid" xmlns:w16="http://schemas.microsoft.com/office/word/2018/wordml" xmlns:w16sdtdh="http://schemas.microsoft.com/office/word/2020/wordml/sdtdatahash" xmlns:w16se="http://schemas.microsoft.com/office/word/2015/wordml/symex" xmlns:wpg="http://schemas.microsoft.com/office/word/2010/wordprocessingGroup" xmlns:wpi="http://schemas.microsoft.com/office/word/2010/wordprocessingInk" xmlns:wne="http://schemas.microsoft.com/office/word/2006/wordml" xmlns:wps="http://schemas.microsoft.com/office/word/2010/wordprocessingShape" mc:Ignorable="w14 w15 w16se w16cid w16 w16cex w16sdtdh wp14">
+  <w:p>
+    <w:pPr>
+      <w:pStyle w:val="Header"/>
+    </w:pPr>
   </w:p>
 </w:hdr>
 </file>

</xml_diff>

<commit_message>
update docx templates for visual report
</commit_message>
<xml_diff>
--- a/Deck2VisualDetails.docx
+++ b/Deck2VisualDetails.docx
@@ -3,11 +3,9 @@
 <w:document xmlns:wpc="http://schemas.microsoft.com/office/word/2010/wordprocessingCanvas" xmlns:cx="http://schemas.microsoft.com/office/drawing/2014/chartex" xmlns:cx1="http://schemas.microsoft.com/office/drawing/2015/9/8/chartex" xmlns:cx2="http://schemas.microsoft.com/office/drawing/2015/10/21/chartex" xmlns:cx3="http://schemas.microsoft.com/office/drawing/2016/5/9/chartex" xmlns:cx4="http://schemas.microsoft.com/office/drawing/2016/5/10/chartex" xmlns:cx5="http://schemas.microsoft.com/office/drawing/2016/5/11/chartex" xmlns:cx6="http://schemas.microsoft.com/office/drawing/2016/5/12/chartex" xmlns:cx7="http://schemas.microsoft.com/office/drawing/2016/5/13/chartex" xmlns:cx8="http://schemas.microsoft.com/office/drawing/2016/5/14/chartex" xmlns:mc="http://schemas.openxmlformats.org/markup-compatibility/2006" xmlns:aink="http://schemas.microsoft.com/office/drawing/2016/ink" xmlns:am3d="http://schemas.microsoft.com/office/drawing/2017/model3d" xmlns:o="urn:schemas-microsoft-com:office:office" xmlns:oel="http://schemas.microsoft.com/office/2019/extlst" xmlns:r="http://schemas.openxmlformats.org/officeDocument/2006/relationships" xmlns:m="http://schemas.openxmlformats.org/officeDocument/2006/math" xmlns:v="urn:schemas-microsoft-com:vml" xmlns:wp14="http://schemas.microsoft.com/office/word/2010/wordprocessingDrawing" xmlns:wp="http://schemas.openxmlformats.org/drawingml/2006/wordprocessingDrawing" xmlns:w10="urn:schemas-microsoft-com:office:word" xmlns:w="http://schemas.openxmlformats.org/wordprocessingml/2006/main" xmlns:w14="http://schemas.microsoft.com/office/word/2010/wordml" xmlns:w15="http://schemas.microsoft.com/office/word/2012/wordml" xmlns:w16cex="http://schemas.microsoft.com/office/word/2018/wordml/cex" xmlns:w16cid="http://schemas.microsoft.com/office/word/2016/wordml/cid" xmlns:w16="http://schemas.microsoft.com/office/word/2018/wordml" xmlns:w16sdtdh="http://schemas.microsoft.com/office/word/2020/wordml/sdtdatahash" xmlns:w16se="http://schemas.microsoft.com/office/word/2015/wordml/symex" xmlns:wpg="http://schemas.microsoft.com/office/word/2010/wordprocessingGroup" xmlns:wpi="http://schemas.microsoft.com/office/word/2010/wordprocessingInk" xmlns:wne="http://schemas.microsoft.com/office/word/2006/wordml" xmlns:wps="http://schemas.microsoft.com/office/word/2010/wordprocessingShape" mc:Ignorable="w14 w15 w16se w16cid w16 w16cex w16sdtdh wp14">
   <w:body>
     <w:p>
-      <w:pPr>
-        <w:pStyle w:val="NormalWeb"/>
-        <w:keepNext/>
-        <w:pageBreakBefore/>
-      </w:pPr>
+      <w:r>
+        <w:tab/>
+      </w:r>
     </w:p>
     <w:tbl>
       <w:tblPr>
@@ -67,7 +65,54 @@
                 <w:bCs/>
                 <w:color w:val="2F4F4F"/>
               </w:rPr>
-              <w:t>Visual Inspection Details</w:t>
+              <w:t xml:space="preserve">+++INS </w:t>
+            </w:r>
+            <w:proofErr w:type="spellStart"/>
+            <w:r>
+              <w:rPr>
+                <w:rFonts w:ascii="Nunito" w:eastAsia="Nunito" w:hAnsi="Nunito" w:cs="Nunito"/>
+                <w:b/>
+                <w:bCs/>
+                <w:color w:val="2F4F4F"/>
+              </w:rPr>
+              <w:t>section.</w:t>
+            </w:r>
+            <w:r>
+              <w:rPr>
+                <w:rFonts w:ascii="Nunito" w:eastAsia="Nunito" w:hAnsi="Nunito" w:cs="Nunito"/>
+                <w:b/>
+                <w:bCs/>
+                <w:color w:val="2F4F4F"/>
+              </w:rPr>
+              <w:t>report</w:t>
+            </w:r>
+            <w:r>
+              <w:rPr>
+                <w:rFonts w:ascii="Nunito" w:eastAsia="Nunito" w:hAnsi="Nunito" w:cs="Nunito"/>
+                <w:b/>
+                <w:bCs/>
+                <w:color w:val="2F4F4F"/>
+              </w:rPr>
+              <w:t>Type</w:t>
+            </w:r>
+            <w:proofErr w:type="spellEnd"/>
+            <w:r>
+              <w:rPr>
+                <w:rFonts w:ascii="Nunito" w:eastAsia="Nunito" w:hAnsi="Nunito" w:cs="Nunito"/>
+                <w:b/>
+                <w:bCs/>
+                <w:color w:val="2F4F4F"/>
+              </w:rPr>
+              <w:t xml:space="preserve">+++ </w:t>
+            </w:r>
+            <w:r>
+              <w:rPr>
+                <w:rFonts w:ascii="Nunito" w:eastAsia="Nunito" w:hAnsi="Nunito" w:cs="Nunito"/>
+                <w:b/>
+                <w:bCs/>
+                <w:color w:val="2F4F4F"/>
+              </w:rPr>
+              <w:t>Inspection Details</w:t>
             </w:r>
           </w:p>
         </w:tc>
@@ -108,7 +153,6 @@
               <w:t xml:space="preserve">+++INS </w:t>
             </w:r>
             <w:proofErr w:type="spellStart"/>
-            <w:proofErr w:type="gramStart"/>
             <w:r>
               <w:rPr>
                 <w:rFonts w:ascii="Nunito" w:eastAsia="Nunito" w:hAnsi="Nunito" w:cs="Nunito"/>
@@ -130,7 +174,6 @@
               <w:t>.parentType</w:t>
             </w:r>
             <w:proofErr w:type="spellEnd"/>
-            <w:proofErr w:type="gramEnd"/>
             <w:r>
               <w:rPr>
                 <w:rFonts w:ascii="Nunito" w:eastAsia="Nunito" w:hAnsi="Nunito" w:cs="Nunito"/>
@@ -191,7 +234,6 @@
               <w:t xml:space="preserve">+++INS </w:t>
             </w:r>
             <w:proofErr w:type="spellStart"/>
-            <w:proofErr w:type="gramStart"/>
             <w:r>
               <w:rPr>
                 <w:rFonts w:ascii="Nunito" w:eastAsia="Nunito" w:hAnsi="Nunito" w:cs="Nunito"/>
@@ -213,7 +255,6 @@
               <w:t>.parentName</w:t>
             </w:r>
             <w:proofErr w:type="spellEnd"/>
-            <w:proofErr w:type="gramEnd"/>
             <w:r>
               <w:rPr>
                 <w:rFonts w:ascii="Nunito" w:eastAsia="Nunito" w:hAnsi="Nunito" w:cs="Nunito"/>
@@ -476,7 +517,6 @@
               <w:t xml:space="preserve">+++INS </w:t>
             </w:r>
             <w:proofErr w:type="spellStart"/>
-            <w:proofErr w:type="gramStart"/>
             <w:r>
               <w:rPr>
                 <w:rFonts w:ascii="Nunito" w:eastAsia="Nunito" w:hAnsi="Nunito" w:cs="Nunito"/>
@@ -498,7 +538,6 @@
               <w:t>.exteriorelements</w:t>
             </w:r>
             <w:proofErr w:type="spellEnd"/>
-            <w:proofErr w:type="gramEnd"/>
             <w:r>
               <w:rPr>
                 <w:rFonts w:ascii="Nunito" w:eastAsia="Nunito" w:hAnsi="Nunito" w:cs="Nunito"/>
@@ -584,7 +623,6 @@
               <w:t xml:space="preserve">+++INS </w:t>
             </w:r>
             <w:proofErr w:type="spellStart"/>
-            <w:proofErr w:type="gramStart"/>
             <w:r>
               <w:rPr>
                 <w:rFonts w:ascii="Nunito" w:eastAsia="Nunito" w:hAnsi="Nunito" w:cs="Nunito"/>
@@ -622,7 +660,6 @@
             <w:bookmarkEnd w:id="4"/>
             <w:bookmarkEnd w:id="5"/>
             <w:proofErr w:type="spellEnd"/>
-            <w:proofErr w:type="gramEnd"/>
             <w:r>
               <w:rPr>
                 <w:rFonts w:ascii="Nunito" w:eastAsia="Nunito" w:hAnsi="Nunito" w:cs="Nunito"/>
@@ -693,6 +730,210 @@
               <w:pStyle w:val="NormalWeb"/>
               <w:rPr>
                 <w:rFonts w:ascii="Nunito" w:eastAsia="Nunito" w:hAnsi="Nunito" w:cs="Nunito"/>
+                <w:b/>
+                <w:bCs/>
+                <w:color w:val="FF0000"/>
+                <w:sz w:val="21"/>
+              </w:rPr>
+            </w:pPr>
+            <w:bookmarkStart w:id="6" w:name="OLE_LINK28"/>
+            <w:bookmarkStart w:id="7" w:name="OLE_LINK29"/>
+            <w:bookmarkStart w:id="8" w:name="OLE_LINK30"/>
+            <w:bookmarkStart w:id="9" w:name="OLE_LINK33"/>
+            <w:r>
+              <w:rPr>
+                <w:rFonts w:ascii="Nunito" w:eastAsia="Nunito" w:hAnsi="Nunito" w:cs="Nunito"/>
+                <w:b/>
+                <w:bCs/>
+                <w:color w:val="FF0000"/>
+                <w:sz w:val="21"/>
+              </w:rPr>
+              <w:t xml:space="preserve">+++IF </w:t>
+            </w:r>
+            <w:proofErr w:type="spellStart"/>
+            <w:r>
+              <w:rPr>
+                <w:rFonts w:ascii="Nunito" w:eastAsia="Nunito" w:hAnsi="Nunito" w:cs="Nunito"/>
+                <w:b/>
+                <w:bCs/>
+                <w:color w:val="FF0000"/>
+                <w:sz w:val="21"/>
+              </w:rPr>
+              <w:t>section.visualreview</w:t>
+            </w:r>
+            <w:proofErr w:type="spellEnd"/>
+            <w:r>
+              <w:rPr>
+                <w:rFonts w:ascii="Nunito" w:eastAsia="Nunito" w:hAnsi="Nunito" w:cs="Nunito"/>
+                <w:b/>
+                <w:bCs/>
+                <w:color w:val="FF0000"/>
+                <w:sz w:val="21"/>
+              </w:rPr>
+              <w:t xml:space="preserve"> === 'Bad'+++</w:t>
+            </w:r>
+          </w:p>
+          <w:p>
+            <w:pPr>
+              <w:pStyle w:val="NormalWeb"/>
+              <w:rPr>
+                <w:rFonts w:ascii="Nunito" w:eastAsia="Nunito" w:hAnsi="Nunito" w:cs="Nunito"/>
+                <w:b/>
+                <w:bCs/>
+                <w:color w:val="FF0000"/>
+                <w:sz w:val="21"/>
+              </w:rPr>
+            </w:pPr>
+            <w:r>
+              <w:rPr>
+                <w:rFonts w:ascii="Nunito" w:eastAsia="Nunito" w:hAnsi="Nunito" w:cs="Nunito"/>
+                <w:b/>
+                <w:bCs/>
+                <w:color w:val="FF0000"/>
+                <w:sz w:val="21"/>
+              </w:rPr>
+              <w:t xml:space="preserve">+++INS </w:t>
+            </w:r>
+            <w:proofErr w:type="spellStart"/>
+            <w:r>
+              <w:rPr>
+                <w:rFonts w:ascii="Nunito" w:eastAsia="Nunito" w:hAnsi="Nunito" w:cs="Nunito"/>
+                <w:b/>
+                <w:bCs/>
+                <w:color w:val="FF0000"/>
+                <w:sz w:val="21"/>
+              </w:rPr>
+              <w:t>section.visualreview</w:t>
+            </w:r>
+            <w:proofErr w:type="spellEnd"/>
+            <w:r>
+              <w:rPr>
+                <w:rFonts w:ascii="Nunito" w:eastAsia="Nunito" w:hAnsi="Nunito" w:cs="Nunito"/>
+                <w:b/>
+                <w:bCs/>
+                <w:color w:val="FF0000"/>
+                <w:sz w:val="21"/>
+              </w:rPr>
+              <w:t>+++</w:t>
+            </w:r>
+          </w:p>
+          <w:p>
+            <w:pPr>
+              <w:pStyle w:val="NormalWeb"/>
+              <w:rPr>
+                <w:rFonts w:ascii="Nunito" w:eastAsia="Nunito" w:hAnsi="Nunito" w:cs="Nunito"/>
+                <w:b/>
+                <w:bCs/>
+                <w:color w:val="00B050"/>
+                <w:sz w:val="21"/>
+              </w:rPr>
+            </w:pPr>
+            <w:r>
+              <w:rPr>
+                <w:rFonts w:ascii="Nunito" w:eastAsia="Nunito" w:hAnsi="Nunito" w:cs="Nunito"/>
+                <w:b/>
+                <w:bCs/>
+                <w:color w:val="FF0000"/>
+                <w:sz w:val="21"/>
+              </w:rPr>
+              <w:t>+++END-IF+++</w:t>
+            </w:r>
+            <w:bookmarkStart w:id="10" w:name="OLE_LINK31"/>
+            <w:bookmarkStart w:id="11" w:name="OLE_LINK32"/>
+          </w:p>
+          <w:p>
+            <w:pPr>
+              <w:pStyle w:val="NormalWeb"/>
+              <w:rPr>
+                <w:rFonts w:ascii="Nunito" w:eastAsia="Nunito" w:hAnsi="Nunito" w:cs="Nunito"/>
+                <w:b/>
+                <w:bCs/>
+                <w:color w:val="00B050"/>
+                <w:sz w:val="21"/>
+              </w:rPr>
+            </w:pPr>
+            <w:r>
+              <w:rPr>
+                <w:rFonts w:ascii="Nunito" w:eastAsia="Nunito" w:hAnsi="Nunito" w:cs="Nunito"/>
+                <w:b/>
+                <w:bCs/>
+                <w:color w:val="00B050"/>
+                <w:sz w:val="21"/>
+              </w:rPr>
+              <w:t xml:space="preserve">+++IF </w:t>
+            </w:r>
+            <w:proofErr w:type="spellStart"/>
+            <w:r>
+              <w:rPr>
+                <w:rFonts w:ascii="Nunito" w:eastAsia="Nunito" w:hAnsi="Nunito" w:cs="Nunito"/>
+                <w:b/>
+                <w:bCs/>
+                <w:color w:val="00B050"/>
+                <w:sz w:val="21"/>
+              </w:rPr>
+              <w:t>section.visualreview</w:t>
+            </w:r>
+            <w:proofErr w:type="spellEnd"/>
+            <w:r>
+              <w:rPr>
+                <w:rFonts w:ascii="Nunito" w:eastAsia="Nunito" w:hAnsi="Nunito" w:cs="Nunito"/>
+                <w:b/>
+                <w:bCs/>
+                <w:color w:val="00B050"/>
+                <w:sz w:val="21"/>
+              </w:rPr>
+              <w:t xml:space="preserve"> != 'Bad'+++</w:t>
+            </w:r>
+          </w:p>
+          <w:p>
+            <w:pPr>
+              <w:pStyle w:val="NormalWeb"/>
+              <w:rPr>
+                <w:rFonts w:ascii="Nunito" w:eastAsia="Nunito" w:hAnsi="Nunito" w:cs="Nunito"/>
+                <w:b/>
+                <w:bCs/>
+                <w:color w:val="00B050"/>
+                <w:sz w:val="21"/>
+              </w:rPr>
+            </w:pPr>
+            <w:r>
+              <w:rPr>
+                <w:rFonts w:ascii="Nunito" w:eastAsia="Nunito" w:hAnsi="Nunito" w:cs="Nunito"/>
+                <w:b/>
+                <w:bCs/>
+                <w:color w:val="00B050"/>
+                <w:sz w:val="21"/>
+              </w:rPr>
+              <w:t xml:space="preserve">+++INS </w:t>
+            </w:r>
+            <w:proofErr w:type="spellStart"/>
+            <w:r>
+              <w:rPr>
+                <w:rFonts w:ascii="Nunito" w:eastAsia="Nunito" w:hAnsi="Nunito" w:cs="Nunito"/>
+                <w:b/>
+                <w:bCs/>
+                <w:color w:val="00B050"/>
+                <w:sz w:val="21"/>
+              </w:rPr>
+              <w:t>section.visualreview</w:t>
+            </w:r>
+            <w:proofErr w:type="spellEnd"/>
+            <w:r>
+              <w:rPr>
+                <w:rFonts w:ascii="Nunito" w:eastAsia="Nunito" w:hAnsi="Nunito" w:cs="Nunito"/>
+                <w:b/>
+                <w:bCs/>
+                <w:color w:val="00B050"/>
+                <w:sz w:val="21"/>
+              </w:rPr>
+              <w:t>+++</w:t>
+            </w:r>
+          </w:p>
+          <w:p>
+            <w:pPr>
+              <w:pStyle w:val="NormalWeb"/>
+              <w:rPr>
+                <w:rFonts w:ascii="Nunito" w:eastAsia="Nunito" w:hAnsi="Nunito" w:cs="Nunito"/>
                 <w:color w:val="2F4F4F"/>
                 <w:sz w:val="18"/>
               </w:rPr>
@@ -702,59 +943,17 @@
                 <w:rFonts w:ascii="Nunito" w:eastAsia="Nunito" w:hAnsi="Nunito" w:cs="Nunito"/>
                 <w:b/>
                 <w:bCs/>
-                <w:color w:val="2F4F4F"/>
-                <w:sz w:val="21"/>
-              </w:rPr>
-              <w:t xml:space="preserve">+++INS </w:t>
-            </w:r>
-            <w:proofErr w:type="spellStart"/>
-            <w:proofErr w:type="gramStart"/>
-            <w:r>
-              <w:rPr>
-                <w:rFonts w:ascii="Nunito" w:eastAsia="Nunito" w:hAnsi="Nunito" w:cs="Nunito"/>
-                <w:b/>
-                <w:bCs/>
-                <w:color w:val="2F4F4F"/>
-                <w:sz w:val="21"/>
-              </w:rPr>
-              <w:t>section</w:t>
-            </w:r>
-            <w:r>
-              <w:rPr>
-                <w:rFonts w:ascii="Nunito" w:eastAsia="Nunito" w:hAnsi="Nunito" w:cs="Nunito"/>
-                <w:b/>
-                <w:bCs/>
-                <w:color w:val="2F4F4F"/>
-                <w:sz w:val="21"/>
-              </w:rPr>
-              <w:t>.</w:t>
-            </w:r>
-            <w:bookmarkStart w:id="6" w:name="OLE_LINK56"/>
-            <w:bookmarkStart w:id="7" w:name="OLE_LINK57"/>
-            <w:r>
-              <w:rPr>
-                <w:rFonts w:ascii="Nunito" w:eastAsia="Nunito" w:hAnsi="Nunito" w:cs="Nunito"/>
-                <w:b/>
-                <w:bCs/>
-                <w:color w:val="2F4F4F"/>
-                <w:sz w:val="21"/>
-              </w:rPr>
-              <w:t>visualreview</w:t>
+                <w:color w:val="00B050"/>
+                <w:sz w:val="21"/>
+              </w:rPr>
+              <w:t>+++END-IF+++</w:t>
             </w:r>
             <w:bookmarkEnd w:id="6"/>
             <w:bookmarkEnd w:id="7"/>
-            <w:proofErr w:type="spellEnd"/>
-            <w:proofErr w:type="gramEnd"/>
-            <w:r>
-              <w:rPr>
-                <w:rFonts w:ascii="Nunito" w:eastAsia="Nunito" w:hAnsi="Nunito" w:cs="Nunito"/>
-                <w:b/>
-                <w:bCs/>
-                <w:color w:val="2F4F4F"/>
-                <w:sz w:val="21"/>
-              </w:rPr>
-              <w:t>+++</w:t>
-            </w:r>
+            <w:bookmarkEnd w:id="8"/>
+            <w:bookmarkEnd w:id="9"/>
+            <w:bookmarkEnd w:id="10"/>
+            <w:bookmarkEnd w:id="11"/>
           </w:p>
         </w:tc>
       </w:tr>
@@ -815,6 +1014,260 @@
               <w:pStyle w:val="NormalWeb"/>
               <w:rPr>
                 <w:rFonts w:ascii="Nunito" w:eastAsia="Nunito" w:hAnsi="Nunito" w:cs="Nunito"/>
+                <w:b/>
+                <w:bCs/>
+                <w:color w:val="FF0000"/>
+                <w:sz w:val="21"/>
+              </w:rPr>
+            </w:pPr>
+            <w:bookmarkStart w:id="12" w:name="OLE_LINK36"/>
+            <w:bookmarkStart w:id="13" w:name="OLE_LINK37"/>
+            <w:r>
+              <w:rPr>
+                <w:rFonts w:ascii="Nunito" w:eastAsia="Nunito" w:hAnsi="Nunito" w:cs="Nunito"/>
+                <w:b/>
+                <w:bCs/>
+                <w:color w:val="FF0000"/>
+                <w:sz w:val="21"/>
+              </w:rPr>
+              <w:t xml:space="preserve">+++IF </w:t>
+            </w:r>
+            <w:proofErr w:type="spellStart"/>
+            <w:r>
+              <w:rPr>
+                <w:rFonts w:ascii="Nunito" w:eastAsia="Nunito" w:hAnsi="Nunito" w:cs="Nunito"/>
+                <w:b/>
+                <w:bCs/>
+                <w:color w:val="FF0000"/>
+                <w:sz w:val="21"/>
+              </w:rPr>
+              <w:t>section.</w:t>
+            </w:r>
+            <w:bookmarkStart w:id="14" w:name="OLE_LINK34"/>
+            <w:bookmarkStart w:id="15" w:name="OLE_LINK35"/>
+            <w:r>
+              <w:rPr>
+                <w:rFonts w:ascii="Nunito" w:eastAsia="Nunito" w:hAnsi="Nunito" w:cs="Nunito"/>
+                <w:b/>
+                <w:bCs/>
+                <w:color w:val="FF0000"/>
+                <w:sz w:val="21"/>
+              </w:rPr>
+              <w:t>signsofleak</w:t>
+            </w:r>
+            <w:proofErr w:type="spellEnd"/>
+            <w:r>
+              <w:rPr>
+                <w:rFonts w:ascii="Nunito" w:eastAsia="Nunito" w:hAnsi="Nunito" w:cs="Nunito"/>
+                <w:b/>
+                <w:bCs/>
+                <w:color w:val="FF0000"/>
+                <w:sz w:val="21"/>
+              </w:rPr>
+              <w:t xml:space="preserve"> </w:t>
+            </w:r>
+            <w:bookmarkEnd w:id="14"/>
+            <w:bookmarkEnd w:id="15"/>
+            <w:r>
+              <w:rPr>
+                <w:rFonts w:ascii="Nunito" w:eastAsia="Nunito" w:hAnsi="Nunito" w:cs="Nunito"/>
+                <w:b/>
+                <w:bCs/>
+                <w:color w:val="FF0000"/>
+                <w:sz w:val="21"/>
+              </w:rPr>
+              <w:t>=== '</w:t>
+            </w:r>
+            <w:r>
+              <w:rPr>
+                <w:rFonts w:ascii="Nunito" w:eastAsia="Nunito" w:hAnsi="Nunito" w:cs="Nunito"/>
+                <w:b/>
+                <w:bCs/>
+                <w:color w:val="FF0000"/>
+                <w:sz w:val="21"/>
+              </w:rPr>
+              <w:t>Yes</w:t>
+            </w:r>
+            <w:r>
+              <w:rPr>
+                <w:rFonts w:ascii="Nunito" w:eastAsia="Nunito" w:hAnsi="Nunito" w:cs="Nunito"/>
+                <w:b/>
+                <w:bCs/>
+                <w:color w:val="FF0000"/>
+                <w:sz w:val="21"/>
+              </w:rPr>
+              <w:t>'+++</w:t>
+            </w:r>
+          </w:p>
+          <w:p>
+            <w:pPr>
+              <w:pStyle w:val="NormalWeb"/>
+              <w:rPr>
+                <w:rFonts w:ascii="Nunito" w:eastAsia="Nunito" w:hAnsi="Nunito" w:cs="Nunito"/>
+                <w:b/>
+                <w:bCs/>
+                <w:color w:val="FF0000"/>
+                <w:sz w:val="21"/>
+              </w:rPr>
+            </w:pPr>
+            <w:r>
+              <w:rPr>
+                <w:rFonts w:ascii="Nunito" w:eastAsia="Nunito" w:hAnsi="Nunito" w:cs="Nunito"/>
+                <w:b/>
+                <w:bCs/>
+                <w:color w:val="FF0000"/>
+                <w:sz w:val="21"/>
+              </w:rPr>
+              <w:t xml:space="preserve">+++INS </w:t>
+            </w:r>
+            <w:proofErr w:type="spellStart"/>
+            <w:r>
+              <w:rPr>
+                <w:rFonts w:ascii="Nunito" w:eastAsia="Nunito" w:hAnsi="Nunito" w:cs="Nunito"/>
+                <w:b/>
+                <w:bCs/>
+                <w:color w:val="FF0000"/>
+                <w:sz w:val="21"/>
+              </w:rPr>
+              <w:t>section.</w:t>
+            </w:r>
+            <w:r>
+              <w:rPr>
+                <w:rFonts w:ascii="Nunito" w:eastAsia="Nunito" w:hAnsi="Nunito" w:cs="Nunito"/>
+                <w:b/>
+                <w:bCs/>
+                <w:color w:val="FF0000"/>
+                <w:sz w:val="21"/>
+              </w:rPr>
+              <w:t>signsofleak</w:t>
+            </w:r>
+            <w:proofErr w:type="spellEnd"/>
+            <w:r>
+              <w:rPr>
+                <w:rFonts w:ascii="Nunito" w:eastAsia="Nunito" w:hAnsi="Nunito" w:cs="Nunito"/>
+                <w:b/>
+                <w:bCs/>
+                <w:color w:val="FF0000"/>
+                <w:sz w:val="21"/>
+              </w:rPr>
+              <w:t>+++</w:t>
+            </w:r>
+          </w:p>
+          <w:p>
+            <w:pPr>
+              <w:pStyle w:val="NormalWeb"/>
+              <w:rPr>
+                <w:rFonts w:ascii="Nunito" w:eastAsia="Nunito" w:hAnsi="Nunito" w:cs="Nunito"/>
+                <w:b/>
+                <w:bCs/>
+                <w:color w:val="00B050"/>
+                <w:sz w:val="21"/>
+              </w:rPr>
+            </w:pPr>
+            <w:r>
+              <w:rPr>
+                <w:rFonts w:ascii="Nunito" w:eastAsia="Nunito" w:hAnsi="Nunito" w:cs="Nunito"/>
+                <w:b/>
+                <w:bCs/>
+                <w:color w:val="FF0000"/>
+                <w:sz w:val="21"/>
+              </w:rPr>
+              <w:t>+++END-IF+++</w:t>
+            </w:r>
+          </w:p>
+          <w:p>
+            <w:pPr>
+              <w:pStyle w:val="NormalWeb"/>
+              <w:rPr>
+                <w:rFonts w:ascii="Nunito" w:eastAsia="Nunito" w:hAnsi="Nunito" w:cs="Nunito"/>
+                <w:b/>
+                <w:bCs/>
+                <w:color w:val="00B050"/>
+                <w:sz w:val="21"/>
+              </w:rPr>
+            </w:pPr>
+            <w:r>
+              <w:rPr>
+                <w:rFonts w:ascii="Nunito" w:eastAsia="Nunito" w:hAnsi="Nunito" w:cs="Nunito"/>
+                <w:b/>
+                <w:bCs/>
+                <w:color w:val="00B050"/>
+                <w:sz w:val="21"/>
+              </w:rPr>
+              <w:t xml:space="preserve">+++IF </w:t>
+            </w:r>
+            <w:proofErr w:type="spellStart"/>
+            <w:r>
+              <w:rPr>
+                <w:rFonts w:ascii="Nunito" w:eastAsia="Nunito" w:hAnsi="Nunito" w:cs="Nunito"/>
+                <w:b/>
+                <w:bCs/>
+                <w:color w:val="00B050"/>
+                <w:sz w:val="21"/>
+              </w:rPr>
+              <w:t>section.signsofleak</w:t>
+            </w:r>
+            <w:proofErr w:type="spellEnd"/>
+            <w:r>
+              <w:rPr>
+                <w:rFonts w:ascii="Nunito" w:eastAsia="Nunito" w:hAnsi="Nunito" w:cs="Nunito"/>
+                <w:b/>
+                <w:bCs/>
+                <w:color w:val="00B050"/>
+                <w:sz w:val="21"/>
+              </w:rPr>
+              <w:t>!= 'Yes'+++</w:t>
+            </w:r>
+          </w:p>
+          <w:p>
+            <w:pPr>
+              <w:pStyle w:val="NormalWeb"/>
+              <w:rPr>
+                <w:rFonts w:ascii="Nunito" w:eastAsia="Nunito" w:hAnsi="Nunito" w:cs="Nunito"/>
+                <w:b/>
+                <w:bCs/>
+                <w:color w:val="00B050"/>
+                <w:sz w:val="21"/>
+              </w:rPr>
+            </w:pPr>
+            <w:r>
+              <w:rPr>
+                <w:rFonts w:ascii="Nunito" w:eastAsia="Nunito" w:hAnsi="Nunito" w:cs="Nunito"/>
+                <w:b/>
+                <w:bCs/>
+                <w:color w:val="00B050"/>
+                <w:sz w:val="21"/>
+              </w:rPr>
+              <w:t xml:space="preserve">+++INS </w:t>
+            </w:r>
+            <w:proofErr w:type="spellStart"/>
+            <w:r>
+              <w:rPr>
+                <w:rFonts w:ascii="Nunito" w:eastAsia="Nunito" w:hAnsi="Nunito" w:cs="Nunito"/>
+                <w:b/>
+                <w:bCs/>
+                <w:color w:val="00B050"/>
+                <w:sz w:val="21"/>
+              </w:rPr>
+              <w:t>section.signsofleak</w:t>
+            </w:r>
+            <w:proofErr w:type="spellEnd"/>
+            <w:r>
+              <w:rPr>
+                <w:rFonts w:ascii="Nunito" w:eastAsia="Nunito" w:hAnsi="Nunito" w:cs="Nunito"/>
+                <w:b/>
+                <w:bCs/>
+                <w:color w:val="00B050"/>
+                <w:sz w:val="21"/>
+              </w:rPr>
+              <w:t>+++</w:t>
+            </w:r>
+          </w:p>
+          <w:p>
+            <w:pPr>
+              <w:pStyle w:val="NormalWeb"/>
+              <w:rPr>
+                <w:rFonts w:ascii="Nunito" w:eastAsia="Nunito" w:hAnsi="Nunito" w:cs="Nunito"/>
                 <w:color w:val="2F4F4F"/>
                 <w:sz w:val="18"/>
               </w:rPr>
@@ -824,67 +1277,13 @@
                 <w:rFonts w:ascii="Nunito" w:eastAsia="Nunito" w:hAnsi="Nunito" w:cs="Nunito"/>
                 <w:b/>
                 <w:bCs/>
-                <w:color w:val="2F4F4F"/>
-                <w:sz w:val="21"/>
-              </w:rPr>
-              <w:t xml:space="preserve">+++INS </w:t>
-            </w:r>
-            <w:proofErr w:type="spellStart"/>
-            <w:proofErr w:type="gramStart"/>
-            <w:r>
-              <w:rPr>
-                <w:rFonts w:ascii="Nunito" w:eastAsia="Nunito" w:hAnsi="Nunito" w:cs="Nunito"/>
-                <w:b/>
-                <w:bCs/>
-                <w:color w:val="2F4F4F"/>
-                <w:sz w:val="21"/>
-              </w:rPr>
-              <w:t>section</w:t>
-            </w:r>
-            <w:r>
-              <w:rPr>
-                <w:rFonts w:ascii="Nunito" w:eastAsia="Nunito" w:hAnsi="Nunito" w:cs="Nunito"/>
-                <w:b/>
-                <w:bCs/>
-                <w:color w:val="2F4F4F"/>
-                <w:sz w:val="21"/>
-              </w:rPr>
-              <w:t>.</w:t>
-            </w:r>
-            <w:bookmarkStart w:id="8" w:name="OLE_LINK58"/>
-            <w:bookmarkStart w:id="9" w:name="OLE_LINK59"/>
-            <w:bookmarkStart w:id="10" w:name="OLE_LINK70"/>
-            <w:bookmarkStart w:id="11" w:name="OLE_LINK71"/>
-            <w:bookmarkStart w:id="12" w:name="OLE_LINK72"/>
-            <w:bookmarkStart w:id="13" w:name="OLE_LINK77"/>
-            <w:r>
-              <w:rPr>
-                <w:rFonts w:ascii="Nunito" w:eastAsia="Nunito" w:hAnsi="Nunito" w:cs="Nunito"/>
-                <w:b/>
-                <w:bCs/>
-                <w:color w:val="2F4F4F"/>
-                <w:sz w:val="21"/>
-              </w:rPr>
-              <w:t>signsofleak</w:t>
-            </w:r>
-            <w:bookmarkEnd w:id="8"/>
-            <w:bookmarkEnd w:id="9"/>
-            <w:bookmarkEnd w:id="10"/>
-            <w:bookmarkEnd w:id="11"/>
+                <w:color w:val="00B050"/>
+                <w:sz w:val="21"/>
+              </w:rPr>
+              <w:t>+++END-IF+++</w:t>
+            </w:r>
             <w:bookmarkEnd w:id="12"/>
             <w:bookmarkEnd w:id="13"/>
-            <w:proofErr w:type="spellEnd"/>
-            <w:proofErr w:type="gramEnd"/>
-            <w:r>
-              <w:rPr>
-                <w:rFonts w:ascii="Nunito" w:eastAsia="Nunito" w:hAnsi="Nunito" w:cs="Nunito"/>
-                <w:b/>
-                <w:bCs/>
-                <w:color w:val="2F4F4F"/>
-                <w:sz w:val="21"/>
-              </w:rPr>
-              <w:t>+++</w:t>
-            </w:r>
           </w:p>
         </w:tc>
       </w:tr>
@@ -945,6 +1344,261 @@
               <w:pStyle w:val="NormalWeb"/>
               <w:rPr>
                 <w:rFonts w:ascii="Nunito" w:eastAsia="Nunito" w:hAnsi="Nunito" w:cs="Nunito"/>
+                <w:b/>
+                <w:bCs/>
+                <w:color w:val="FF0000"/>
+                <w:sz w:val="21"/>
+              </w:rPr>
+            </w:pPr>
+            <w:bookmarkStart w:id="16" w:name="OLE_LINK42"/>
+            <w:bookmarkStart w:id="17" w:name="OLE_LINK43"/>
+            <w:bookmarkStart w:id="18" w:name="OLE_LINK47"/>
+            <w:r>
+              <w:rPr>
+                <w:rFonts w:ascii="Nunito" w:eastAsia="Nunito" w:hAnsi="Nunito" w:cs="Nunito"/>
+                <w:b/>
+                <w:bCs/>
+                <w:color w:val="FF0000"/>
+                <w:sz w:val="21"/>
+              </w:rPr>
+              <w:t xml:space="preserve">+++IF </w:t>
+            </w:r>
+            <w:proofErr w:type="spellStart"/>
+            <w:r>
+              <w:rPr>
+                <w:rFonts w:ascii="Nunito" w:eastAsia="Nunito" w:hAnsi="Nunito" w:cs="Nunito"/>
+                <w:b/>
+                <w:bCs/>
+                <w:color w:val="FF0000"/>
+                <w:sz w:val="21"/>
+              </w:rPr>
+              <w:t>section.</w:t>
+            </w:r>
+            <w:bookmarkStart w:id="19" w:name="OLE_LINK38"/>
+            <w:bookmarkStart w:id="20" w:name="OLE_LINK39"/>
+            <w:r>
+              <w:rPr>
+                <w:rFonts w:ascii="Nunito" w:eastAsia="Nunito" w:hAnsi="Nunito" w:cs="Nunito"/>
+                <w:b/>
+                <w:bCs/>
+                <w:color w:val="FF0000"/>
+                <w:sz w:val="21"/>
+              </w:rPr>
+              <w:t>furtherinvasive</w:t>
+            </w:r>
+            <w:proofErr w:type="spellEnd"/>
+            <w:r>
+              <w:rPr>
+                <w:rFonts w:ascii="Nunito" w:eastAsia="Nunito" w:hAnsi="Nunito" w:cs="Nunito"/>
+                <w:b/>
+                <w:bCs/>
+                <w:color w:val="FF0000"/>
+                <w:sz w:val="21"/>
+              </w:rPr>
+              <w:t xml:space="preserve"> </w:t>
+            </w:r>
+            <w:bookmarkEnd w:id="19"/>
+            <w:bookmarkEnd w:id="20"/>
+            <w:r>
+              <w:rPr>
+                <w:rFonts w:ascii="Nunito" w:eastAsia="Nunito" w:hAnsi="Nunito" w:cs="Nunito"/>
+                <w:b/>
+                <w:bCs/>
+                <w:color w:val="FF0000"/>
+                <w:sz w:val="21"/>
+              </w:rPr>
+              <w:t>=== '</w:t>
+            </w:r>
+            <w:r>
+              <w:rPr>
+                <w:rFonts w:ascii="Nunito" w:eastAsia="Nunito" w:hAnsi="Nunito" w:cs="Nunito"/>
+                <w:b/>
+                <w:bCs/>
+                <w:color w:val="FF0000"/>
+                <w:sz w:val="21"/>
+              </w:rPr>
+              <w:t>Yes</w:t>
+            </w:r>
+            <w:r>
+              <w:rPr>
+                <w:rFonts w:ascii="Nunito" w:eastAsia="Nunito" w:hAnsi="Nunito" w:cs="Nunito"/>
+                <w:b/>
+                <w:bCs/>
+                <w:color w:val="FF0000"/>
+                <w:sz w:val="21"/>
+              </w:rPr>
+              <w:t>'+++</w:t>
+            </w:r>
+          </w:p>
+          <w:p>
+            <w:pPr>
+              <w:pStyle w:val="NormalWeb"/>
+              <w:rPr>
+                <w:rFonts w:ascii="Nunito" w:eastAsia="Nunito" w:hAnsi="Nunito" w:cs="Nunito"/>
+                <w:b/>
+                <w:bCs/>
+                <w:color w:val="FF0000"/>
+                <w:sz w:val="21"/>
+              </w:rPr>
+            </w:pPr>
+            <w:r>
+              <w:rPr>
+                <w:rFonts w:ascii="Nunito" w:eastAsia="Nunito" w:hAnsi="Nunito" w:cs="Nunito"/>
+                <w:b/>
+                <w:bCs/>
+                <w:color w:val="FF0000"/>
+                <w:sz w:val="21"/>
+              </w:rPr>
+              <w:t xml:space="preserve">+++INS </w:t>
+            </w:r>
+            <w:proofErr w:type="spellStart"/>
+            <w:r>
+              <w:rPr>
+                <w:rFonts w:ascii="Nunito" w:eastAsia="Nunito" w:hAnsi="Nunito" w:cs="Nunito"/>
+                <w:b/>
+                <w:bCs/>
+                <w:color w:val="FF0000"/>
+                <w:sz w:val="21"/>
+              </w:rPr>
+              <w:t>section.</w:t>
+            </w:r>
+            <w:r>
+              <w:rPr>
+                <w:rFonts w:ascii="Nunito" w:eastAsia="Nunito" w:hAnsi="Nunito" w:cs="Nunito"/>
+                <w:b/>
+                <w:bCs/>
+                <w:color w:val="FF0000"/>
+                <w:sz w:val="21"/>
+              </w:rPr>
+              <w:t>furtherinvasive</w:t>
+            </w:r>
+            <w:proofErr w:type="spellEnd"/>
+            <w:r>
+              <w:rPr>
+                <w:rFonts w:ascii="Nunito" w:eastAsia="Nunito" w:hAnsi="Nunito" w:cs="Nunito"/>
+                <w:b/>
+                <w:bCs/>
+                <w:color w:val="FF0000"/>
+                <w:sz w:val="21"/>
+              </w:rPr>
+              <w:t>+++</w:t>
+            </w:r>
+          </w:p>
+          <w:p>
+            <w:pPr>
+              <w:pStyle w:val="NormalWeb"/>
+              <w:rPr>
+                <w:rFonts w:ascii="Nunito" w:eastAsia="Nunito" w:hAnsi="Nunito" w:cs="Nunito"/>
+                <w:b/>
+                <w:bCs/>
+                <w:color w:val="00B050"/>
+                <w:sz w:val="21"/>
+              </w:rPr>
+            </w:pPr>
+            <w:r>
+              <w:rPr>
+                <w:rFonts w:ascii="Nunito" w:eastAsia="Nunito" w:hAnsi="Nunito" w:cs="Nunito"/>
+                <w:b/>
+                <w:bCs/>
+                <w:color w:val="FF0000"/>
+                <w:sz w:val="21"/>
+              </w:rPr>
+              <w:t>+++END-IF+++</w:t>
+            </w:r>
+          </w:p>
+          <w:p>
+            <w:pPr>
+              <w:pStyle w:val="NormalWeb"/>
+              <w:rPr>
+                <w:rFonts w:ascii="Nunito" w:eastAsia="Nunito" w:hAnsi="Nunito" w:cs="Nunito"/>
+                <w:b/>
+                <w:bCs/>
+                <w:color w:val="00B050"/>
+                <w:sz w:val="21"/>
+              </w:rPr>
+            </w:pPr>
+            <w:r>
+              <w:rPr>
+                <w:rFonts w:ascii="Nunito" w:eastAsia="Nunito" w:hAnsi="Nunito" w:cs="Nunito"/>
+                <w:b/>
+                <w:bCs/>
+                <w:color w:val="00B050"/>
+                <w:sz w:val="21"/>
+              </w:rPr>
+              <w:t xml:space="preserve">+++IF </w:t>
+            </w:r>
+            <w:proofErr w:type="spellStart"/>
+            <w:r>
+              <w:rPr>
+                <w:rFonts w:ascii="Nunito" w:eastAsia="Nunito" w:hAnsi="Nunito" w:cs="Nunito"/>
+                <w:b/>
+                <w:bCs/>
+                <w:color w:val="00B050"/>
+                <w:sz w:val="21"/>
+              </w:rPr>
+              <w:t>section.furtherinvasive</w:t>
+            </w:r>
+            <w:proofErr w:type="spellEnd"/>
+            <w:r>
+              <w:rPr>
+                <w:rFonts w:ascii="Nunito" w:eastAsia="Nunito" w:hAnsi="Nunito" w:cs="Nunito"/>
+                <w:b/>
+                <w:bCs/>
+                <w:color w:val="00B050"/>
+                <w:sz w:val="21"/>
+              </w:rPr>
+              <w:t>!= 'Yes'+++</w:t>
+            </w:r>
+          </w:p>
+          <w:p>
+            <w:pPr>
+              <w:pStyle w:val="NormalWeb"/>
+              <w:rPr>
+                <w:rFonts w:ascii="Nunito" w:eastAsia="Nunito" w:hAnsi="Nunito" w:cs="Nunito"/>
+                <w:b/>
+                <w:bCs/>
+                <w:color w:val="00B050"/>
+                <w:sz w:val="21"/>
+              </w:rPr>
+            </w:pPr>
+            <w:r>
+              <w:rPr>
+                <w:rFonts w:ascii="Nunito" w:eastAsia="Nunito" w:hAnsi="Nunito" w:cs="Nunito"/>
+                <w:b/>
+                <w:bCs/>
+                <w:color w:val="00B050"/>
+                <w:sz w:val="21"/>
+              </w:rPr>
+              <w:t xml:space="preserve">+++INS </w:t>
+            </w:r>
+            <w:proofErr w:type="spellStart"/>
+            <w:r>
+              <w:rPr>
+                <w:rFonts w:ascii="Nunito" w:eastAsia="Nunito" w:hAnsi="Nunito" w:cs="Nunito"/>
+                <w:b/>
+                <w:bCs/>
+                <w:color w:val="00B050"/>
+                <w:sz w:val="21"/>
+              </w:rPr>
+              <w:t>section.furtherinvasive</w:t>
+            </w:r>
+            <w:proofErr w:type="spellEnd"/>
+            <w:r>
+              <w:rPr>
+                <w:rFonts w:ascii="Nunito" w:eastAsia="Nunito" w:hAnsi="Nunito" w:cs="Nunito"/>
+                <w:b/>
+                <w:bCs/>
+                <w:color w:val="00B050"/>
+                <w:sz w:val="21"/>
+              </w:rPr>
+              <w:t>+++</w:t>
+            </w:r>
+          </w:p>
+          <w:p>
+            <w:pPr>
+              <w:pStyle w:val="NormalWeb"/>
+              <w:rPr>
+                <w:rFonts w:ascii="Nunito" w:eastAsia="Nunito" w:hAnsi="Nunito" w:cs="Nunito"/>
                 <w:sz w:val="18"/>
               </w:rPr>
             </w:pPr>
@@ -953,59 +1607,14 @@
                 <w:rFonts w:ascii="Nunito" w:eastAsia="Nunito" w:hAnsi="Nunito" w:cs="Nunito"/>
                 <w:b/>
                 <w:bCs/>
-                <w:color w:val="2F4F4F"/>
-                <w:sz w:val="21"/>
-              </w:rPr>
-              <w:t xml:space="preserve">+++INS </w:t>
-            </w:r>
-            <w:proofErr w:type="spellStart"/>
-            <w:proofErr w:type="gramStart"/>
-            <w:r>
-              <w:rPr>
-                <w:rFonts w:ascii="Nunito" w:eastAsia="Nunito" w:hAnsi="Nunito" w:cs="Nunito"/>
-                <w:b/>
-                <w:bCs/>
-                <w:color w:val="2F4F4F"/>
-                <w:sz w:val="21"/>
-              </w:rPr>
-              <w:t>section</w:t>
-            </w:r>
-            <w:r>
-              <w:rPr>
-                <w:rFonts w:ascii="Nunito" w:eastAsia="Nunito" w:hAnsi="Nunito" w:cs="Nunito"/>
-                <w:b/>
-                <w:bCs/>
-                <w:color w:val="2F4F4F"/>
-                <w:sz w:val="21"/>
-              </w:rPr>
-              <w:t>.</w:t>
-            </w:r>
-            <w:bookmarkStart w:id="14" w:name="OLE_LINK60"/>
-            <w:bookmarkStart w:id="15" w:name="OLE_LINK61"/>
-            <w:r>
-              <w:rPr>
-                <w:rFonts w:ascii="Nunito" w:eastAsia="Nunito" w:hAnsi="Nunito" w:cs="Nunito"/>
-                <w:b/>
-                <w:bCs/>
-                <w:color w:val="2F4F4F"/>
-                <w:sz w:val="21"/>
-              </w:rPr>
-              <w:t>furtherinvasive</w:t>
-            </w:r>
-            <w:bookmarkEnd w:id="14"/>
-            <w:bookmarkEnd w:id="15"/>
-            <w:proofErr w:type="spellEnd"/>
-            <w:proofErr w:type="gramEnd"/>
-            <w:r>
-              <w:rPr>
-                <w:rFonts w:ascii="Nunito" w:eastAsia="Nunito" w:hAnsi="Nunito" w:cs="Nunito"/>
-                <w:b/>
-                <w:bCs/>
-                <w:color w:val="2F4F4F"/>
-                <w:sz w:val="21"/>
-              </w:rPr>
-              <w:t>+++</w:t>
-            </w:r>
+                <w:color w:val="00B050"/>
+                <w:sz w:val="21"/>
+              </w:rPr>
+              <w:t>+++END-IF+++</w:t>
+            </w:r>
+            <w:bookmarkEnd w:id="16"/>
+            <w:bookmarkEnd w:id="17"/>
+            <w:bookmarkEnd w:id="18"/>
           </w:p>
         </w:tc>
       </w:tr>
@@ -1042,6 +1651,7 @@
                 <w:color w:val="2F4F4F"/>
                 <w:sz w:val="18"/>
               </w:rPr>
+              <w:lastRenderedPageBreak/>
               <w:t>Condition Assessment</w:t>
             </w:r>
           </w:p>
@@ -1066,6 +1676,226 @@
               <w:pStyle w:val="NormalWeb"/>
               <w:rPr>
                 <w:rFonts w:ascii="Nunito" w:eastAsia="Nunito" w:hAnsi="Nunito" w:cs="Nunito"/>
+                <w:b/>
+                <w:bCs/>
+                <w:color w:val="FF0000"/>
+                <w:sz w:val="21"/>
+              </w:rPr>
+            </w:pPr>
+            <w:bookmarkStart w:id="21" w:name="OLE_LINK57"/>
+            <w:bookmarkStart w:id="22" w:name="OLE_LINK58"/>
+            <w:r>
+              <w:rPr>
+                <w:rFonts w:ascii="Nunito" w:eastAsia="Nunito" w:hAnsi="Nunito" w:cs="Nunito"/>
+                <w:b/>
+                <w:bCs/>
+                <w:color w:val="FF0000"/>
+                <w:sz w:val="21"/>
+              </w:rPr>
+              <w:t xml:space="preserve">+++IF </w:t>
+            </w:r>
+            <w:proofErr w:type="spellStart"/>
+            <w:r>
+              <w:rPr>
+                <w:rFonts w:ascii="Nunito" w:eastAsia="Nunito" w:hAnsi="Nunito" w:cs="Nunito"/>
+                <w:b/>
+                <w:bCs/>
+                <w:color w:val="FF0000"/>
+                <w:sz w:val="21"/>
+              </w:rPr>
+              <w:t>section.conditionalassesment</w:t>
+            </w:r>
+            <w:proofErr w:type="spellEnd"/>
+            <w:r>
+              <w:rPr>
+                <w:rFonts w:ascii="Nunito" w:eastAsia="Nunito" w:hAnsi="Nunito" w:cs="Nunito"/>
+                <w:b/>
+                <w:bCs/>
+                <w:color w:val="FF0000"/>
+                <w:sz w:val="21"/>
+              </w:rPr>
+              <w:t xml:space="preserve"> === 'Fail'+++</w:t>
+            </w:r>
+          </w:p>
+          <w:p>
+            <w:pPr>
+              <w:pStyle w:val="NormalWeb"/>
+              <w:rPr>
+                <w:rFonts w:ascii="Nunito" w:eastAsia="Nunito" w:hAnsi="Nunito" w:cs="Nunito"/>
+                <w:b/>
+                <w:bCs/>
+                <w:color w:val="FF0000"/>
+                <w:sz w:val="21"/>
+              </w:rPr>
+            </w:pPr>
+            <w:r>
+              <w:rPr>
+                <w:rFonts w:ascii="Nunito" w:eastAsia="Nunito" w:hAnsi="Nunito" w:cs="Nunito"/>
+                <w:b/>
+                <w:bCs/>
+                <w:color w:val="FF0000"/>
+                <w:sz w:val="21"/>
+              </w:rPr>
+              <w:t xml:space="preserve">+++INS </w:t>
+            </w:r>
+            <w:proofErr w:type="spellStart"/>
+            <w:r>
+              <w:rPr>
+                <w:rFonts w:ascii="Nunito" w:eastAsia="Nunito" w:hAnsi="Nunito" w:cs="Nunito"/>
+                <w:b/>
+                <w:bCs/>
+                <w:color w:val="FF0000"/>
+                <w:sz w:val="21"/>
+              </w:rPr>
+              <w:t>section.conditionalassesment</w:t>
+            </w:r>
+            <w:proofErr w:type="spellEnd"/>
+            <w:r>
+              <w:rPr>
+                <w:rFonts w:ascii="Nunito" w:eastAsia="Nunito" w:hAnsi="Nunito" w:cs="Nunito"/>
+                <w:b/>
+                <w:bCs/>
+                <w:color w:val="FF0000"/>
+                <w:sz w:val="21"/>
+              </w:rPr>
+              <w:t xml:space="preserve"> +++</w:t>
+            </w:r>
+          </w:p>
+          <w:p>
+            <w:pPr>
+              <w:pStyle w:val="NormalWeb"/>
+              <w:rPr>
+                <w:rFonts w:ascii="Nunito" w:eastAsia="Nunito" w:hAnsi="Nunito" w:cs="Nunito"/>
+                <w:b/>
+                <w:bCs/>
+                <w:color w:val="FF0000"/>
+                <w:sz w:val="21"/>
+              </w:rPr>
+            </w:pPr>
+            <w:r>
+              <w:rPr>
+                <w:rFonts w:ascii="Nunito" w:eastAsia="Nunito" w:hAnsi="Nunito" w:cs="Nunito"/>
+                <w:b/>
+                <w:bCs/>
+                <w:color w:val="FF0000"/>
+                <w:sz w:val="21"/>
+              </w:rPr>
+              <w:t>+++END-IF+++</w:t>
+            </w:r>
+          </w:p>
+          <w:p>
+            <w:pPr>
+              <w:pStyle w:val="NormalWeb"/>
+              <w:rPr>
+                <w:rFonts w:ascii="Nunito" w:eastAsia="Nunito" w:hAnsi="Nunito" w:cs="Nunito"/>
+                <w:b/>
+                <w:bCs/>
+                <w:color w:val="00B050"/>
+                <w:sz w:val="21"/>
+              </w:rPr>
+            </w:pPr>
+            <w:r>
+              <w:rPr>
+                <w:rFonts w:ascii="Nunito" w:eastAsia="Nunito" w:hAnsi="Nunito" w:cs="Nunito"/>
+                <w:b/>
+                <w:bCs/>
+                <w:color w:val="00B050"/>
+                <w:sz w:val="21"/>
+              </w:rPr>
+              <w:t xml:space="preserve">+++IF </w:t>
+            </w:r>
+            <w:proofErr w:type="spellStart"/>
+            <w:r>
+              <w:rPr>
+                <w:rFonts w:ascii="Nunito" w:eastAsia="Nunito" w:hAnsi="Nunito" w:cs="Nunito"/>
+                <w:b/>
+                <w:bCs/>
+                <w:color w:val="00B050"/>
+                <w:sz w:val="21"/>
+              </w:rPr>
+              <w:t>section.conditionalassesment</w:t>
+            </w:r>
+            <w:proofErr w:type="spellEnd"/>
+            <w:r>
+              <w:rPr>
+                <w:rFonts w:ascii="Nunito" w:eastAsia="Nunito" w:hAnsi="Nunito" w:cs="Nunito"/>
+                <w:b/>
+                <w:bCs/>
+                <w:color w:val="00B050"/>
+                <w:sz w:val="21"/>
+              </w:rPr>
+              <w:t>!= '</w:t>
+            </w:r>
+            <w:r>
+              <w:rPr>
+                <w:rFonts w:ascii="Nunito" w:eastAsia="Nunito" w:hAnsi="Nunito" w:cs="Nunito"/>
+                <w:b/>
+                <w:bCs/>
+                <w:color w:val="00B050"/>
+                <w:sz w:val="21"/>
+              </w:rPr>
+              <w:t>Fail</w:t>
+            </w:r>
+            <w:r>
+              <w:rPr>
+                <w:rFonts w:ascii="Nunito" w:eastAsia="Nunito" w:hAnsi="Nunito" w:cs="Nunito"/>
+                <w:b/>
+                <w:bCs/>
+                <w:color w:val="00B050"/>
+                <w:sz w:val="21"/>
+              </w:rPr>
+              <w:t>'+++</w:t>
+            </w:r>
+          </w:p>
+          <w:p>
+            <w:pPr>
+              <w:pStyle w:val="NormalWeb"/>
+              <w:rPr>
+                <w:rFonts w:ascii="Nunito" w:eastAsia="Nunito" w:hAnsi="Nunito" w:cs="Nunito"/>
+                <w:b/>
+                <w:bCs/>
+                <w:color w:val="00B050"/>
+                <w:sz w:val="21"/>
+              </w:rPr>
+            </w:pPr>
+            <w:r>
+              <w:rPr>
+                <w:rFonts w:ascii="Nunito" w:eastAsia="Nunito" w:hAnsi="Nunito" w:cs="Nunito"/>
+                <w:b/>
+                <w:bCs/>
+                <w:color w:val="00B050"/>
+                <w:sz w:val="21"/>
+              </w:rPr>
+              <w:t xml:space="preserve">+++INS </w:t>
+            </w:r>
+            <w:proofErr w:type="spellStart"/>
+            <w:r>
+              <w:rPr>
+                <w:rFonts w:ascii="Nunito" w:eastAsia="Nunito" w:hAnsi="Nunito" w:cs="Nunito"/>
+                <w:b/>
+                <w:bCs/>
+                <w:color w:val="00B050"/>
+                <w:sz w:val="21"/>
+              </w:rPr>
+              <w:t>section.conditionalassesment</w:t>
+            </w:r>
+            <w:proofErr w:type="spellEnd"/>
+            <w:r>
+              <w:rPr>
+                <w:rFonts w:ascii="Nunito" w:eastAsia="Nunito" w:hAnsi="Nunito" w:cs="Nunito"/>
+                <w:b/>
+                <w:bCs/>
+                <w:color w:val="00B050"/>
+                <w:sz w:val="21"/>
+              </w:rPr>
+              <w:t xml:space="preserve"> +++</w:t>
+            </w:r>
+          </w:p>
+          <w:p>
+            <w:pPr>
+              <w:pStyle w:val="NormalWeb"/>
+              <w:rPr>
+                <w:rFonts w:ascii="Nunito" w:eastAsia="Nunito" w:hAnsi="Nunito" w:cs="Nunito"/>
                 <w:color w:val="2F4F4F"/>
                 <w:sz w:val="18"/>
               </w:rPr>
@@ -1075,59 +1905,13 @@
                 <w:rFonts w:ascii="Nunito" w:eastAsia="Nunito" w:hAnsi="Nunito" w:cs="Nunito"/>
                 <w:b/>
                 <w:bCs/>
-                <w:color w:val="2F4F4F"/>
-                <w:sz w:val="21"/>
-              </w:rPr>
-              <w:t xml:space="preserve">+++INS </w:t>
-            </w:r>
-            <w:proofErr w:type="spellStart"/>
-            <w:proofErr w:type="gramStart"/>
-            <w:r>
-              <w:rPr>
-                <w:rFonts w:ascii="Nunito" w:eastAsia="Nunito" w:hAnsi="Nunito" w:cs="Nunito"/>
-                <w:b/>
-                <w:bCs/>
-                <w:color w:val="2F4F4F"/>
-                <w:sz w:val="21"/>
-              </w:rPr>
-              <w:t>section</w:t>
-            </w:r>
-            <w:r>
-              <w:rPr>
-                <w:rFonts w:ascii="Nunito" w:eastAsia="Nunito" w:hAnsi="Nunito" w:cs="Nunito"/>
-                <w:b/>
-                <w:bCs/>
-                <w:color w:val="2F4F4F"/>
-                <w:sz w:val="21"/>
-              </w:rPr>
-              <w:t>.</w:t>
-            </w:r>
-            <w:bookmarkStart w:id="16" w:name="OLE_LINK62"/>
-            <w:bookmarkStart w:id="17" w:name="OLE_LINK63"/>
-            <w:r>
-              <w:rPr>
-                <w:rFonts w:ascii="Nunito" w:eastAsia="Nunito" w:hAnsi="Nunito" w:cs="Nunito"/>
-                <w:b/>
-                <w:bCs/>
-                <w:color w:val="2F4F4F"/>
-                <w:sz w:val="21"/>
-              </w:rPr>
-              <w:t>conditionalassesment</w:t>
-            </w:r>
-            <w:bookmarkEnd w:id="16"/>
-            <w:bookmarkEnd w:id="17"/>
-            <w:proofErr w:type="spellEnd"/>
-            <w:proofErr w:type="gramEnd"/>
-            <w:r>
-              <w:rPr>
-                <w:rFonts w:ascii="Nunito" w:eastAsia="Nunito" w:hAnsi="Nunito" w:cs="Nunito"/>
-                <w:b/>
-                <w:bCs/>
-                <w:color w:val="2F4F4F"/>
-                <w:sz w:val="21"/>
-              </w:rPr>
-              <w:t>+++</w:t>
-            </w:r>
+                <w:color w:val="00B050"/>
+                <w:sz w:val="21"/>
+              </w:rPr>
+              <w:t>+++END-IF+++</w:t>
+            </w:r>
+            <w:bookmarkEnd w:id="21"/>
+            <w:bookmarkEnd w:id="22"/>
           </w:p>
         </w:tc>
       </w:tr>
@@ -1192,8 +1976,8 @@
                 <w:sz w:val="18"/>
               </w:rPr>
             </w:pPr>
-            <w:bookmarkStart w:id="18" w:name="OLE_LINK75"/>
-            <w:bookmarkStart w:id="19" w:name="OLE_LINK76"/>
+            <w:bookmarkStart w:id="23" w:name="OLE_LINK75"/>
+            <w:bookmarkStart w:id="24" w:name="OLE_LINK76"/>
             <w:r>
               <w:rPr>
                 <w:rFonts w:ascii="Nunito" w:eastAsia="Nunito" w:hAnsi="Nunito" w:cs="Nunito"/>
@@ -1205,7 +1989,6 @@
               <w:t xml:space="preserve">+++INS </w:t>
             </w:r>
             <w:proofErr w:type="spellStart"/>
-            <w:proofErr w:type="gramStart"/>
             <w:r>
               <w:rPr>
                 <w:rFonts w:ascii="Nunito" w:eastAsia="Nunito" w:hAnsi="Nunito" w:cs="Nunito"/>
@@ -1226,8 +2009,8 @@
               </w:rPr>
               <w:t>.</w:t>
             </w:r>
-            <w:bookmarkStart w:id="20" w:name="OLE_LINK64"/>
-            <w:bookmarkStart w:id="21" w:name="OLE_LINK65"/>
+            <w:bookmarkStart w:id="25" w:name="OLE_LINK64"/>
+            <w:bookmarkStart w:id="26" w:name="OLE_LINK65"/>
             <w:r>
               <w:rPr>
                 <w:rFonts w:ascii="Nunito" w:eastAsia="Nunito" w:hAnsi="Nunito" w:cs="Nunito"/>
@@ -1238,10 +2021,9 @@
               </w:rPr>
               <w:t>additionalconsiderations</w:t>
             </w:r>
-            <w:bookmarkEnd w:id="20"/>
-            <w:bookmarkEnd w:id="21"/>
+            <w:bookmarkEnd w:id="25"/>
+            <w:bookmarkEnd w:id="26"/>
             <w:proofErr w:type="spellEnd"/>
-            <w:proofErr w:type="gramEnd"/>
             <w:r>
               <w:rPr>
                 <w:rFonts w:ascii="Nunito" w:eastAsia="Nunito" w:hAnsi="Nunito" w:cs="Nunito"/>
@@ -1252,8 +2034,8 @@
               </w:rPr>
               <w:t>+++</w:t>
             </w:r>
-            <w:bookmarkEnd w:id="18"/>
-            <w:bookmarkEnd w:id="19"/>
+            <w:bookmarkEnd w:id="23"/>
+            <w:bookmarkEnd w:id="24"/>
           </w:p>
         </w:tc>
       </w:tr>
@@ -1316,6 +2098,286 @@
                 <w:rFonts w:ascii="Nunito" w:eastAsia="Nunito" w:hAnsi="Nunito" w:cs="Nunito"/>
                 <w:b/>
                 <w:bCs/>
+                <w:color w:val="FF0000"/>
+                <w:sz w:val="21"/>
+              </w:rPr>
+            </w:pPr>
+            <w:bookmarkStart w:id="27" w:name="OLE_LINK61"/>
+            <w:bookmarkStart w:id="28" w:name="OLE_LINK68"/>
+            <w:r>
+              <w:rPr>
+                <w:rFonts w:ascii="Nunito" w:eastAsia="Nunito" w:hAnsi="Nunito" w:cs="Nunito"/>
+                <w:b/>
+                <w:bCs/>
+                <w:color w:val="FF0000"/>
+                <w:sz w:val="21"/>
+              </w:rPr>
+              <w:t xml:space="preserve">+++IF </w:t>
+            </w:r>
+            <w:proofErr w:type="spellStart"/>
+            <w:r>
+              <w:rPr>
+                <w:rFonts w:ascii="Nunito" w:eastAsia="Nunito" w:hAnsi="Nunito" w:cs="Nunito"/>
+                <w:b/>
+                <w:bCs/>
+                <w:color w:val="FF0000"/>
+                <w:sz w:val="21"/>
+              </w:rPr>
+              <w:t>section.</w:t>
+            </w:r>
+            <w:r>
+              <w:rPr>
+                <w:rFonts w:ascii="Nunito" w:eastAsia="Nunito" w:hAnsi="Nunito" w:cs="Nunito"/>
+                <w:b/>
+                <w:bCs/>
+                <w:color w:val="FF0000"/>
+                <w:sz w:val="21"/>
+              </w:rPr>
+              <w:t>eee</w:t>
+            </w:r>
+            <w:proofErr w:type="spellEnd"/>
+            <w:r>
+              <w:rPr>
+                <w:rFonts w:ascii="Nunito" w:eastAsia="Nunito" w:hAnsi="Nunito" w:cs="Nunito"/>
+                <w:b/>
+                <w:bCs/>
+                <w:color w:val="FF0000"/>
+                <w:sz w:val="21"/>
+              </w:rPr>
+              <w:t xml:space="preserve"> === '</w:t>
+            </w:r>
+            <w:r>
+              <w:rPr>
+                <w:rFonts w:ascii="Nunito" w:eastAsia="Nunito" w:hAnsi="Nunito" w:cs="Nunito"/>
+                <w:b/>
+                <w:bCs/>
+                <w:color w:val="FF0000"/>
+                <w:sz w:val="21"/>
+              </w:rPr>
+              <w:t>0-1 Years</w:t>
+            </w:r>
+            <w:r>
+              <w:rPr>
+                <w:rFonts w:ascii="Nunito" w:eastAsia="Nunito" w:hAnsi="Nunito" w:cs="Nunito"/>
+                <w:b/>
+                <w:bCs/>
+                <w:color w:val="FF0000"/>
+                <w:sz w:val="21"/>
+              </w:rPr>
+              <w:t>'+++</w:t>
+            </w:r>
+          </w:p>
+          <w:p>
+            <w:pPr>
+              <w:pStyle w:val="NormalWeb"/>
+              <w:rPr>
+                <w:rFonts w:ascii="Nunito" w:eastAsia="Nunito" w:hAnsi="Nunito" w:cs="Nunito"/>
+                <w:b/>
+                <w:bCs/>
+                <w:color w:val="FF0000"/>
+                <w:sz w:val="21"/>
+              </w:rPr>
+            </w:pPr>
+            <w:r>
+              <w:rPr>
+                <w:rFonts w:ascii="Nunito" w:eastAsia="Nunito" w:hAnsi="Nunito" w:cs="Nunito"/>
+                <w:b/>
+                <w:bCs/>
+                <w:color w:val="FF0000"/>
+                <w:sz w:val="21"/>
+              </w:rPr>
+              <w:t xml:space="preserve">+++INS </w:t>
+            </w:r>
+            <w:proofErr w:type="spellStart"/>
+            <w:r>
+              <w:rPr>
+                <w:rFonts w:ascii="Nunito" w:eastAsia="Nunito" w:hAnsi="Nunito" w:cs="Nunito"/>
+                <w:b/>
+                <w:bCs/>
+                <w:color w:val="FF0000"/>
+                <w:sz w:val="21"/>
+              </w:rPr>
+              <w:t>section.</w:t>
+            </w:r>
+            <w:r>
+              <w:rPr>
+                <w:rFonts w:ascii="Nunito" w:eastAsia="Nunito" w:hAnsi="Nunito" w:cs="Nunito"/>
+                <w:b/>
+                <w:bCs/>
+                <w:color w:val="FF0000"/>
+                <w:sz w:val="21"/>
+              </w:rPr>
+              <w:t>eee</w:t>
+            </w:r>
+            <w:proofErr w:type="spellEnd"/>
+            <w:r>
+              <w:rPr>
+                <w:rFonts w:ascii="Nunito" w:eastAsia="Nunito" w:hAnsi="Nunito" w:cs="Nunito"/>
+                <w:b/>
+                <w:bCs/>
+                <w:color w:val="FF0000"/>
+                <w:sz w:val="21"/>
+              </w:rPr>
+              <w:t xml:space="preserve"> +++</w:t>
+            </w:r>
+          </w:p>
+          <w:p>
+            <w:pPr>
+              <w:pStyle w:val="NormalWeb"/>
+              <w:rPr>
+                <w:rFonts w:ascii="Nunito" w:eastAsia="Nunito" w:hAnsi="Nunito" w:cs="Nunito"/>
+                <w:b/>
+                <w:bCs/>
+                <w:color w:val="FF0000"/>
+                <w:sz w:val="21"/>
+              </w:rPr>
+            </w:pPr>
+            <w:r>
+              <w:rPr>
+                <w:rFonts w:ascii="Nunito" w:eastAsia="Nunito" w:hAnsi="Nunito" w:cs="Nunito"/>
+                <w:b/>
+                <w:bCs/>
+                <w:color w:val="FF0000"/>
+                <w:sz w:val="21"/>
+              </w:rPr>
+              <w:t>+++END-IF+++</w:t>
+            </w:r>
+          </w:p>
+          <w:p>
+            <w:pPr>
+              <w:pStyle w:val="NormalWeb"/>
+              <w:rPr>
+                <w:rFonts w:ascii="Nunito" w:eastAsia="Nunito" w:hAnsi="Nunito" w:cs="Nunito"/>
+                <w:b/>
+                <w:bCs/>
+                <w:color w:val="00B050"/>
+                <w:sz w:val="21"/>
+              </w:rPr>
+            </w:pPr>
+            <w:r>
+              <w:rPr>
+                <w:rFonts w:ascii="Nunito" w:eastAsia="Nunito" w:hAnsi="Nunito" w:cs="Nunito"/>
+                <w:b/>
+                <w:bCs/>
+                <w:color w:val="00B050"/>
+                <w:sz w:val="21"/>
+              </w:rPr>
+              <w:t xml:space="preserve">+++IF </w:t>
+            </w:r>
+            <w:proofErr w:type="spellStart"/>
+            <w:r>
+              <w:rPr>
+                <w:rFonts w:ascii="Nunito" w:eastAsia="Nunito" w:hAnsi="Nunito" w:cs="Nunito"/>
+                <w:b/>
+                <w:bCs/>
+                <w:color w:val="00B050"/>
+                <w:sz w:val="21"/>
+              </w:rPr>
+              <w:t>section.</w:t>
+            </w:r>
+            <w:r>
+              <w:rPr>
+                <w:rFonts w:ascii="Nunito" w:eastAsia="Nunito" w:hAnsi="Nunito" w:cs="Nunito"/>
+                <w:b/>
+                <w:bCs/>
+                <w:color w:val="00B050"/>
+                <w:sz w:val="21"/>
+              </w:rPr>
+              <w:t>eee</w:t>
+            </w:r>
+            <w:proofErr w:type="spellEnd"/>
+            <w:r>
+              <w:rPr>
+                <w:rFonts w:ascii="Nunito" w:eastAsia="Nunito" w:hAnsi="Nunito" w:cs="Nunito"/>
+                <w:b/>
+                <w:bCs/>
+                <w:color w:val="00B050"/>
+                <w:sz w:val="21"/>
+              </w:rPr>
+              <w:t>!= '</w:t>
+            </w:r>
+            <w:r>
+              <w:rPr>
+                <w:rFonts w:ascii="Nunito" w:eastAsia="Nunito" w:hAnsi="Nunito" w:cs="Nunito"/>
+                <w:b/>
+                <w:bCs/>
+                <w:color w:val="00B050"/>
+                <w:sz w:val="21"/>
+              </w:rPr>
+              <w:t>0-1 Years</w:t>
+            </w:r>
+            <w:r>
+              <w:rPr>
+                <w:rFonts w:ascii="Nunito" w:eastAsia="Nunito" w:hAnsi="Nunito" w:cs="Nunito"/>
+                <w:b/>
+                <w:bCs/>
+                <w:color w:val="00B050"/>
+                <w:sz w:val="21"/>
+              </w:rPr>
+              <w:t>'+++</w:t>
+            </w:r>
+          </w:p>
+          <w:p>
+            <w:pPr>
+              <w:pStyle w:val="NormalWeb"/>
+              <w:rPr>
+                <w:rFonts w:ascii="Nunito" w:eastAsia="Nunito" w:hAnsi="Nunito" w:cs="Nunito"/>
+                <w:b/>
+                <w:bCs/>
+                <w:color w:val="00B050"/>
+                <w:sz w:val="21"/>
+              </w:rPr>
+            </w:pPr>
+            <w:r>
+              <w:rPr>
+                <w:rFonts w:ascii="Nunito" w:eastAsia="Nunito" w:hAnsi="Nunito" w:cs="Nunito"/>
+                <w:b/>
+                <w:bCs/>
+                <w:color w:val="00B050"/>
+                <w:sz w:val="21"/>
+              </w:rPr>
+              <w:t xml:space="preserve">+++INS </w:t>
+            </w:r>
+            <w:proofErr w:type="spellStart"/>
+            <w:r>
+              <w:rPr>
+                <w:rFonts w:ascii="Nunito" w:eastAsia="Nunito" w:hAnsi="Nunito" w:cs="Nunito"/>
+                <w:b/>
+                <w:bCs/>
+                <w:color w:val="00B050"/>
+                <w:sz w:val="21"/>
+              </w:rPr>
+              <w:t>section.</w:t>
+            </w:r>
+            <w:r>
+              <w:rPr>
+                <w:rFonts w:ascii="Nunito" w:eastAsia="Nunito" w:hAnsi="Nunito" w:cs="Nunito"/>
+                <w:b/>
+                <w:bCs/>
+                <w:color w:val="00B050"/>
+                <w:sz w:val="21"/>
+              </w:rPr>
+              <w:t>eee</w:t>
+            </w:r>
+            <w:proofErr w:type="spellEnd"/>
+            <w:r>
+              <w:rPr>
+                <w:rFonts w:ascii="Nunito" w:eastAsia="Nunito" w:hAnsi="Nunito" w:cs="Nunito"/>
+                <w:b/>
+                <w:bCs/>
+                <w:color w:val="00B050"/>
+                <w:sz w:val="21"/>
+              </w:rPr>
+              <w:t xml:space="preserve"> +++</w:t>
+            </w:r>
+          </w:p>
+          <w:p>
+            <w:pPr>
+              <w:pStyle w:val="NormalWeb"/>
+              <w:rPr>
+                <w:rFonts w:ascii="Nunito" w:eastAsia="Nunito" w:hAnsi="Nunito" w:cs="Nunito"/>
+                <w:b/>
+                <w:bCs/>
                 <w:color w:val="2F4F4F"/>
                 <w:sz w:val="21"/>
                 <w:lang w:val="en-IN"/>
@@ -1326,33 +2388,13 @@
                 <w:rFonts w:ascii="Nunito" w:eastAsia="Nunito" w:hAnsi="Nunito" w:cs="Nunito"/>
                 <w:b/>
                 <w:bCs/>
-                <w:color w:val="2F4F4F"/>
-                <w:sz w:val="21"/>
-              </w:rPr>
-              <w:t xml:space="preserve">+++INS </w:t>
-            </w:r>
-            <w:proofErr w:type="spellStart"/>
-            <w:r>
-              <w:rPr>
-                <w:rFonts w:ascii="Nunito" w:eastAsia="Nunito" w:hAnsi="Nunito" w:cs="Nunito"/>
-                <w:b/>
-                <w:bCs/>
-                <w:color w:val="2F4F4F"/>
-                <w:sz w:val="21"/>
-              </w:rPr>
-              <w:t>section.eee</w:t>
-            </w:r>
-            <w:proofErr w:type="spellEnd"/>
-            <w:r>
-              <w:rPr>
-                <w:rFonts w:ascii="Nunito" w:eastAsia="Nunito" w:hAnsi="Nunito" w:cs="Nunito"/>
-                <w:b/>
-                <w:bCs/>
-                <w:color w:val="2F4F4F"/>
-                <w:sz w:val="21"/>
-              </w:rPr>
-              <w:t>+++</w:t>
-            </w:r>
+                <w:color w:val="00B050"/>
+                <w:sz w:val="21"/>
+              </w:rPr>
+              <w:t>+++END-IF+++</w:t>
+            </w:r>
+            <w:bookmarkEnd w:id="27"/>
+            <w:bookmarkEnd w:id="28"/>
           </w:p>
         </w:tc>
       </w:tr>
@@ -1413,6 +2455,286 @@
               <w:pStyle w:val="NormalWeb"/>
               <w:rPr>
                 <w:rFonts w:ascii="Nunito" w:eastAsia="Nunito" w:hAnsi="Nunito" w:cs="Nunito"/>
+                <w:b/>
+                <w:bCs/>
+                <w:color w:val="FF0000"/>
+                <w:sz w:val="21"/>
+              </w:rPr>
+            </w:pPr>
+            <w:bookmarkStart w:id="29" w:name="OLE_LINK69"/>
+            <w:bookmarkStart w:id="30" w:name="OLE_LINK70"/>
+            <w:r>
+              <w:rPr>
+                <w:rFonts w:ascii="Nunito" w:eastAsia="Nunito" w:hAnsi="Nunito" w:cs="Nunito"/>
+                <w:b/>
+                <w:bCs/>
+                <w:color w:val="FF0000"/>
+                <w:sz w:val="21"/>
+              </w:rPr>
+              <w:t xml:space="preserve">+++IF </w:t>
+            </w:r>
+            <w:proofErr w:type="spellStart"/>
+            <w:r>
+              <w:rPr>
+                <w:rFonts w:ascii="Nunito" w:eastAsia="Nunito" w:hAnsi="Nunito" w:cs="Nunito"/>
+                <w:b/>
+                <w:bCs/>
+                <w:color w:val="FF0000"/>
+                <w:sz w:val="21"/>
+              </w:rPr>
+              <w:t>section.</w:t>
+            </w:r>
+            <w:r>
+              <w:rPr>
+                <w:rFonts w:ascii="Nunito" w:eastAsia="Nunito" w:hAnsi="Nunito" w:cs="Nunito"/>
+                <w:b/>
+                <w:bCs/>
+                <w:color w:val="FF0000"/>
+                <w:sz w:val="21"/>
+              </w:rPr>
+              <w:t>lbc</w:t>
+            </w:r>
+            <w:proofErr w:type="spellEnd"/>
+            <w:r>
+              <w:rPr>
+                <w:rFonts w:ascii="Nunito" w:eastAsia="Nunito" w:hAnsi="Nunito" w:cs="Nunito"/>
+                <w:b/>
+                <w:bCs/>
+                <w:color w:val="FF0000"/>
+                <w:sz w:val="21"/>
+              </w:rPr>
+              <w:t>=== '</w:t>
+            </w:r>
+            <w:r>
+              <w:rPr>
+                <w:rFonts w:ascii="Nunito" w:eastAsia="Nunito" w:hAnsi="Nunito" w:cs="Nunito"/>
+                <w:b/>
+                <w:bCs/>
+                <w:color w:val="FF0000"/>
+                <w:sz w:val="21"/>
+              </w:rPr>
+              <w:t>0-1 Years</w:t>
+            </w:r>
+            <w:r>
+              <w:rPr>
+                <w:rFonts w:ascii="Nunito" w:eastAsia="Nunito" w:hAnsi="Nunito" w:cs="Nunito"/>
+                <w:b/>
+                <w:bCs/>
+                <w:color w:val="FF0000"/>
+                <w:sz w:val="21"/>
+              </w:rPr>
+              <w:t>'+++</w:t>
+            </w:r>
+          </w:p>
+          <w:p>
+            <w:pPr>
+              <w:pStyle w:val="NormalWeb"/>
+              <w:rPr>
+                <w:rFonts w:ascii="Nunito" w:eastAsia="Nunito" w:hAnsi="Nunito" w:cs="Nunito"/>
+                <w:b/>
+                <w:bCs/>
+                <w:color w:val="FF0000"/>
+                <w:sz w:val="21"/>
+              </w:rPr>
+            </w:pPr>
+            <w:r>
+              <w:rPr>
+                <w:rFonts w:ascii="Nunito" w:eastAsia="Nunito" w:hAnsi="Nunito" w:cs="Nunito"/>
+                <w:b/>
+                <w:bCs/>
+                <w:color w:val="FF0000"/>
+                <w:sz w:val="21"/>
+              </w:rPr>
+              <w:t xml:space="preserve">+++INS </w:t>
+            </w:r>
+            <w:proofErr w:type="spellStart"/>
+            <w:r>
+              <w:rPr>
+                <w:rFonts w:ascii="Nunito" w:eastAsia="Nunito" w:hAnsi="Nunito" w:cs="Nunito"/>
+                <w:b/>
+                <w:bCs/>
+                <w:color w:val="FF0000"/>
+                <w:sz w:val="21"/>
+              </w:rPr>
+              <w:t>section.</w:t>
+            </w:r>
+            <w:r>
+              <w:rPr>
+                <w:rFonts w:ascii="Nunito" w:eastAsia="Nunito" w:hAnsi="Nunito" w:cs="Nunito"/>
+                <w:b/>
+                <w:bCs/>
+                <w:color w:val="FF0000"/>
+                <w:sz w:val="21"/>
+              </w:rPr>
+              <w:t>lbc</w:t>
+            </w:r>
+            <w:proofErr w:type="spellEnd"/>
+            <w:r>
+              <w:rPr>
+                <w:rFonts w:ascii="Nunito" w:eastAsia="Nunito" w:hAnsi="Nunito" w:cs="Nunito"/>
+                <w:b/>
+                <w:bCs/>
+                <w:color w:val="FF0000"/>
+                <w:sz w:val="21"/>
+              </w:rPr>
+              <w:t xml:space="preserve"> +++</w:t>
+            </w:r>
+          </w:p>
+          <w:p>
+            <w:pPr>
+              <w:pStyle w:val="NormalWeb"/>
+              <w:rPr>
+                <w:rFonts w:ascii="Nunito" w:eastAsia="Nunito" w:hAnsi="Nunito" w:cs="Nunito"/>
+                <w:b/>
+                <w:bCs/>
+                <w:color w:val="FF0000"/>
+                <w:sz w:val="21"/>
+              </w:rPr>
+            </w:pPr>
+            <w:r>
+              <w:rPr>
+                <w:rFonts w:ascii="Nunito" w:eastAsia="Nunito" w:hAnsi="Nunito" w:cs="Nunito"/>
+                <w:b/>
+                <w:bCs/>
+                <w:color w:val="FF0000"/>
+                <w:sz w:val="21"/>
+              </w:rPr>
+              <w:t>+++END-IF+++</w:t>
+            </w:r>
+          </w:p>
+          <w:p>
+            <w:pPr>
+              <w:pStyle w:val="NormalWeb"/>
+              <w:rPr>
+                <w:rFonts w:ascii="Nunito" w:eastAsia="Nunito" w:hAnsi="Nunito" w:cs="Nunito"/>
+                <w:b/>
+                <w:bCs/>
+                <w:color w:val="00B050"/>
+                <w:sz w:val="21"/>
+              </w:rPr>
+            </w:pPr>
+            <w:r>
+              <w:rPr>
+                <w:rFonts w:ascii="Nunito" w:eastAsia="Nunito" w:hAnsi="Nunito" w:cs="Nunito"/>
+                <w:b/>
+                <w:bCs/>
+                <w:color w:val="00B050"/>
+                <w:sz w:val="21"/>
+              </w:rPr>
+              <w:t xml:space="preserve">+++IF </w:t>
+            </w:r>
+            <w:proofErr w:type="spellStart"/>
+            <w:r>
+              <w:rPr>
+                <w:rFonts w:ascii="Nunito" w:eastAsia="Nunito" w:hAnsi="Nunito" w:cs="Nunito"/>
+                <w:b/>
+                <w:bCs/>
+                <w:color w:val="00B050"/>
+                <w:sz w:val="21"/>
+              </w:rPr>
+              <w:t>section.</w:t>
+            </w:r>
+            <w:r>
+              <w:rPr>
+                <w:rFonts w:ascii="Nunito" w:eastAsia="Nunito" w:hAnsi="Nunito" w:cs="Nunito"/>
+                <w:b/>
+                <w:bCs/>
+                <w:color w:val="00B050"/>
+                <w:sz w:val="21"/>
+              </w:rPr>
+              <w:t>lbc</w:t>
+            </w:r>
+            <w:proofErr w:type="spellEnd"/>
+            <w:r>
+              <w:rPr>
+                <w:rFonts w:ascii="Nunito" w:eastAsia="Nunito" w:hAnsi="Nunito" w:cs="Nunito"/>
+                <w:b/>
+                <w:bCs/>
+                <w:color w:val="00B050"/>
+                <w:sz w:val="21"/>
+              </w:rPr>
+              <w:t>!= '</w:t>
+            </w:r>
+            <w:r>
+              <w:rPr>
+                <w:rFonts w:ascii="Nunito" w:eastAsia="Nunito" w:hAnsi="Nunito" w:cs="Nunito"/>
+                <w:b/>
+                <w:bCs/>
+                <w:color w:val="00B050"/>
+                <w:sz w:val="21"/>
+              </w:rPr>
+              <w:t>0-1 Years</w:t>
+            </w:r>
+            <w:r>
+              <w:rPr>
+                <w:rFonts w:ascii="Nunito" w:eastAsia="Nunito" w:hAnsi="Nunito" w:cs="Nunito"/>
+                <w:b/>
+                <w:bCs/>
+                <w:color w:val="00B050"/>
+                <w:sz w:val="21"/>
+              </w:rPr>
+              <w:t>'+++</w:t>
+            </w:r>
+          </w:p>
+          <w:p>
+            <w:pPr>
+              <w:pStyle w:val="NormalWeb"/>
+              <w:rPr>
+                <w:rFonts w:ascii="Nunito" w:eastAsia="Nunito" w:hAnsi="Nunito" w:cs="Nunito"/>
+                <w:b/>
+                <w:bCs/>
+                <w:color w:val="00B050"/>
+                <w:sz w:val="21"/>
+              </w:rPr>
+            </w:pPr>
+            <w:r>
+              <w:rPr>
+                <w:rFonts w:ascii="Nunito" w:eastAsia="Nunito" w:hAnsi="Nunito" w:cs="Nunito"/>
+                <w:b/>
+                <w:bCs/>
+                <w:color w:val="00B050"/>
+                <w:sz w:val="21"/>
+              </w:rPr>
+              <w:t xml:space="preserve">+++INS </w:t>
+            </w:r>
+            <w:proofErr w:type="spellStart"/>
+            <w:r>
+              <w:rPr>
+                <w:rFonts w:ascii="Nunito" w:eastAsia="Nunito" w:hAnsi="Nunito" w:cs="Nunito"/>
+                <w:b/>
+                <w:bCs/>
+                <w:color w:val="00B050"/>
+                <w:sz w:val="21"/>
+              </w:rPr>
+              <w:t>section.</w:t>
+            </w:r>
+            <w:r>
+              <w:rPr>
+                <w:rFonts w:ascii="Nunito" w:eastAsia="Nunito" w:hAnsi="Nunito" w:cs="Nunito"/>
+                <w:b/>
+                <w:bCs/>
+                <w:color w:val="00B050"/>
+                <w:sz w:val="21"/>
+              </w:rPr>
+              <w:t>lbc</w:t>
+            </w:r>
+            <w:proofErr w:type="spellEnd"/>
+            <w:r>
+              <w:rPr>
+                <w:rFonts w:ascii="Nunito" w:eastAsia="Nunito" w:hAnsi="Nunito" w:cs="Nunito"/>
+                <w:b/>
+                <w:bCs/>
+                <w:color w:val="00B050"/>
+                <w:sz w:val="21"/>
+              </w:rPr>
+              <w:t xml:space="preserve"> +++</w:t>
+            </w:r>
+          </w:p>
+          <w:p>
+            <w:pPr>
+              <w:pStyle w:val="NormalWeb"/>
+              <w:rPr>
+                <w:rFonts w:ascii="Nunito" w:eastAsia="Nunito" w:hAnsi="Nunito" w:cs="Nunito"/>
                 <w:color w:val="2F4F4F"/>
                 <w:sz w:val="18"/>
               </w:rPr>
@@ -1422,39 +2744,19 @@
                 <w:rFonts w:ascii="Nunito" w:eastAsia="Nunito" w:hAnsi="Nunito" w:cs="Nunito"/>
                 <w:b/>
                 <w:bCs/>
-                <w:color w:val="2F4F4F"/>
-                <w:sz w:val="21"/>
-              </w:rPr>
-              <w:t xml:space="preserve">+++INS </w:t>
-            </w:r>
-            <w:proofErr w:type="spellStart"/>
-            <w:r>
-              <w:rPr>
-                <w:rFonts w:ascii="Nunito" w:eastAsia="Nunito" w:hAnsi="Nunito" w:cs="Nunito"/>
-                <w:b/>
-                <w:bCs/>
-                <w:color w:val="2F4F4F"/>
-                <w:sz w:val="21"/>
-              </w:rPr>
-              <w:t>section</w:t>
-            </w:r>
-            <w:r>
-              <w:rPr>
-                <w:rFonts w:ascii="Nunito" w:eastAsia="Nunito" w:hAnsi="Nunito" w:cs="Nunito"/>
-                <w:b/>
-                <w:bCs/>
-                <w:color w:val="2F4F4F"/>
-                <w:sz w:val="21"/>
-              </w:rPr>
-              <w:t>.lbc</w:t>
-            </w:r>
-            <w:proofErr w:type="spellEnd"/>
-            <w:r>
-              <w:rPr>
-                <w:rFonts w:ascii="Nunito" w:eastAsia="Nunito" w:hAnsi="Nunito" w:cs="Nunito"/>
-                <w:b/>
-                <w:bCs/>
-                <w:color w:val="2F4F4F"/>
+                <w:color w:val="00B050"/>
+                <w:sz w:val="21"/>
+              </w:rPr>
+              <w:t>+++END-IF</w:t>
+            </w:r>
+            <w:bookmarkEnd w:id="29"/>
+            <w:bookmarkEnd w:id="30"/>
+            <w:r>
+              <w:rPr>
+                <w:rFonts w:ascii="Nunito" w:eastAsia="Nunito" w:hAnsi="Nunito" w:cs="Nunito"/>
+                <w:b/>
+                <w:bCs/>
+                <w:color w:val="00B050"/>
                 <w:sz w:val="21"/>
               </w:rPr>
               <w:t>+++</w:t>
@@ -1519,6 +2821,284 @@
               <w:pStyle w:val="NormalWeb"/>
               <w:rPr>
                 <w:rFonts w:ascii="Nunito" w:eastAsia="Nunito" w:hAnsi="Nunito" w:cs="Nunito"/>
+                <w:b/>
+                <w:bCs/>
+                <w:color w:val="FF0000"/>
+                <w:sz w:val="21"/>
+              </w:rPr>
+            </w:pPr>
+            <w:r>
+              <w:rPr>
+                <w:rFonts w:ascii="Nunito" w:eastAsia="Nunito" w:hAnsi="Nunito" w:cs="Nunito"/>
+                <w:b/>
+                <w:bCs/>
+                <w:color w:val="FF0000"/>
+                <w:sz w:val="21"/>
+              </w:rPr>
+              <w:t xml:space="preserve">+++IF </w:t>
+            </w:r>
+            <w:proofErr w:type="spellStart"/>
+            <w:r>
+              <w:rPr>
+                <w:rFonts w:ascii="Nunito" w:eastAsia="Nunito" w:hAnsi="Nunito" w:cs="Nunito"/>
+                <w:b/>
+                <w:bCs/>
+                <w:color w:val="FF0000"/>
+                <w:sz w:val="21"/>
+              </w:rPr>
+              <w:t>section.</w:t>
+            </w:r>
+            <w:r>
+              <w:rPr>
+                <w:rFonts w:ascii="Nunito" w:eastAsia="Nunito" w:hAnsi="Nunito" w:cs="Nunito"/>
+                <w:b/>
+                <w:bCs/>
+                <w:color w:val="FF0000"/>
+                <w:sz w:val="21"/>
+              </w:rPr>
+              <w:t>awe</w:t>
+            </w:r>
+            <w:proofErr w:type="spellEnd"/>
+            <w:r>
+              <w:rPr>
+                <w:rFonts w:ascii="Nunito" w:eastAsia="Nunito" w:hAnsi="Nunito" w:cs="Nunito"/>
+                <w:b/>
+                <w:bCs/>
+                <w:color w:val="FF0000"/>
+                <w:sz w:val="21"/>
+              </w:rPr>
+              <w:t>=== '</w:t>
+            </w:r>
+            <w:r>
+              <w:rPr>
+                <w:rFonts w:ascii="Nunito" w:eastAsia="Nunito" w:hAnsi="Nunito" w:cs="Nunito"/>
+                <w:b/>
+                <w:bCs/>
+                <w:color w:val="FF0000"/>
+                <w:sz w:val="21"/>
+              </w:rPr>
+              <w:t>0-1 Years</w:t>
+            </w:r>
+            <w:r>
+              <w:rPr>
+                <w:rFonts w:ascii="Nunito" w:eastAsia="Nunito" w:hAnsi="Nunito" w:cs="Nunito"/>
+                <w:b/>
+                <w:bCs/>
+                <w:color w:val="FF0000"/>
+                <w:sz w:val="21"/>
+              </w:rPr>
+              <w:t>'+++</w:t>
+            </w:r>
+          </w:p>
+          <w:p>
+            <w:pPr>
+              <w:pStyle w:val="NormalWeb"/>
+              <w:rPr>
+                <w:rFonts w:ascii="Nunito" w:eastAsia="Nunito" w:hAnsi="Nunito" w:cs="Nunito"/>
+                <w:b/>
+                <w:bCs/>
+                <w:color w:val="FF0000"/>
+                <w:sz w:val="21"/>
+              </w:rPr>
+            </w:pPr>
+            <w:r>
+              <w:rPr>
+                <w:rFonts w:ascii="Nunito" w:eastAsia="Nunito" w:hAnsi="Nunito" w:cs="Nunito"/>
+                <w:b/>
+                <w:bCs/>
+                <w:color w:val="FF0000"/>
+                <w:sz w:val="21"/>
+              </w:rPr>
+              <w:t xml:space="preserve">+++INS </w:t>
+            </w:r>
+            <w:proofErr w:type="spellStart"/>
+            <w:r>
+              <w:rPr>
+                <w:rFonts w:ascii="Nunito" w:eastAsia="Nunito" w:hAnsi="Nunito" w:cs="Nunito"/>
+                <w:b/>
+                <w:bCs/>
+                <w:color w:val="FF0000"/>
+                <w:sz w:val="21"/>
+              </w:rPr>
+              <w:t>section.</w:t>
+            </w:r>
+            <w:r>
+              <w:rPr>
+                <w:rFonts w:ascii="Nunito" w:eastAsia="Nunito" w:hAnsi="Nunito" w:cs="Nunito"/>
+                <w:b/>
+                <w:bCs/>
+                <w:color w:val="FF0000"/>
+                <w:sz w:val="21"/>
+              </w:rPr>
+              <w:t>awe</w:t>
+            </w:r>
+            <w:proofErr w:type="spellEnd"/>
+            <w:r>
+              <w:rPr>
+                <w:rFonts w:ascii="Nunito" w:eastAsia="Nunito" w:hAnsi="Nunito" w:cs="Nunito"/>
+                <w:b/>
+                <w:bCs/>
+                <w:color w:val="FF0000"/>
+                <w:sz w:val="21"/>
+              </w:rPr>
+              <w:t xml:space="preserve"> +++</w:t>
+            </w:r>
+          </w:p>
+          <w:p>
+            <w:pPr>
+              <w:pStyle w:val="NormalWeb"/>
+              <w:rPr>
+                <w:rFonts w:ascii="Nunito" w:eastAsia="Nunito" w:hAnsi="Nunito" w:cs="Nunito"/>
+                <w:b/>
+                <w:bCs/>
+                <w:color w:val="FF0000"/>
+                <w:sz w:val="21"/>
+              </w:rPr>
+            </w:pPr>
+            <w:r>
+              <w:rPr>
+                <w:rFonts w:ascii="Nunito" w:eastAsia="Nunito" w:hAnsi="Nunito" w:cs="Nunito"/>
+                <w:b/>
+                <w:bCs/>
+                <w:color w:val="FF0000"/>
+                <w:sz w:val="21"/>
+              </w:rPr>
+              <w:t>+++END-IF+++</w:t>
+            </w:r>
+          </w:p>
+          <w:p>
+            <w:pPr>
+              <w:pStyle w:val="NormalWeb"/>
+              <w:rPr>
+                <w:rFonts w:ascii="Nunito" w:eastAsia="Nunito" w:hAnsi="Nunito" w:cs="Nunito"/>
+                <w:b/>
+                <w:bCs/>
+                <w:color w:val="00B050"/>
+                <w:sz w:val="21"/>
+              </w:rPr>
+            </w:pPr>
+            <w:r>
+              <w:rPr>
+                <w:rFonts w:ascii="Nunito" w:eastAsia="Nunito" w:hAnsi="Nunito" w:cs="Nunito"/>
+                <w:b/>
+                <w:bCs/>
+                <w:color w:val="00B050"/>
+                <w:sz w:val="21"/>
+              </w:rPr>
+              <w:t xml:space="preserve">+++IF </w:t>
+            </w:r>
+            <w:proofErr w:type="spellStart"/>
+            <w:r>
+              <w:rPr>
+                <w:rFonts w:ascii="Nunito" w:eastAsia="Nunito" w:hAnsi="Nunito" w:cs="Nunito"/>
+                <w:b/>
+                <w:bCs/>
+                <w:color w:val="00B050"/>
+                <w:sz w:val="21"/>
+              </w:rPr>
+              <w:t>section.</w:t>
+            </w:r>
+            <w:r>
+              <w:rPr>
+                <w:rFonts w:ascii="Nunito" w:eastAsia="Nunito" w:hAnsi="Nunito" w:cs="Nunito"/>
+                <w:b/>
+                <w:bCs/>
+                <w:color w:val="00B050"/>
+                <w:sz w:val="21"/>
+              </w:rPr>
+              <w:t>awe</w:t>
+            </w:r>
+            <w:proofErr w:type="spellEnd"/>
+            <w:r>
+              <w:rPr>
+                <w:rFonts w:ascii="Nunito" w:eastAsia="Nunito" w:hAnsi="Nunito" w:cs="Nunito"/>
+                <w:b/>
+                <w:bCs/>
+                <w:color w:val="00B050"/>
+                <w:sz w:val="21"/>
+              </w:rPr>
+              <w:t>!= '</w:t>
+            </w:r>
+            <w:r>
+              <w:rPr>
+                <w:rFonts w:ascii="Nunito" w:eastAsia="Nunito" w:hAnsi="Nunito" w:cs="Nunito"/>
+                <w:b/>
+                <w:bCs/>
+                <w:color w:val="00B050"/>
+                <w:sz w:val="21"/>
+              </w:rPr>
+              <w:t>0-1 Years</w:t>
+            </w:r>
+            <w:r>
+              <w:rPr>
+                <w:rFonts w:ascii="Nunito" w:eastAsia="Nunito" w:hAnsi="Nunito" w:cs="Nunito"/>
+                <w:b/>
+                <w:bCs/>
+                <w:color w:val="00B050"/>
+                <w:sz w:val="21"/>
+              </w:rPr>
+              <w:t>'+++</w:t>
+            </w:r>
+          </w:p>
+          <w:p>
+            <w:pPr>
+              <w:pStyle w:val="NormalWeb"/>
+              <w:rPr>
+                <w:rFonts w:ascii="Nunito" w:eastAsia="Nunito" w:hAnsi="Nunito" w:cs="Nunito"/>
+                <w:b/>
+                <w:bCs/>
+                <w:color w:val="00B050"/>
+                <w:sz w:val="21"/>
+              </w:rPr>
+            </w:pPr>
+            <w:r>
+              <w:rPr>
+                <w:rFonts w:ascii="Nunito" w:eastAsia="Nunito" w:hAnsi="Nunito" w:cs="Nunito"/>
+                <w:b/>
+                <w:bCs/>
+                <w:color w:val="00B050"/>
+                <w:sz w:val="21"/>
+              </w:rPr>
+              <w:t xml:space="preserve">+++INS </w:t>
+            </w:r>
+            <w:proofErr w:type="spellStart"/>
+            <w:r>
+              <w:rPr>
+                <w:rFonts w:ascii="Nunito" w:eastAsia="Nunito" w:hAnsi="Nunito" w:cs="Nunito"/>
+                <w:b/>
+                <w:bCs/>
+                <w:color w:val="00B050"/>
+                <w:sz w:val="21"/>
+              </w:rPr>
+              <w:t>section.</w:t>
+            </w:r>
+            <w:r>
+              <w:rPr>
+                <w:rFonts w:ascii="Nunito" w:eastAsia="Nunito" w:hAnsi="Nunito" w:cs="Nunito"/>
+                <w:b/>
+                <w:bCs/>
+                <w:color w:val="00B050"/>
+                <w:sz w:val="21"/>
+              </w:rPr>
+              <w:t>awe</w:t>
+            </w:r>
+            <w:proofErr w:type="spellEnd"/>
+            <w:r>
+              <w:rPr>
+                <w:rFonts w:ascii="Nunito" w:eastAsia="Nunito" w:hAnsi="Nunito" w:cs="Nunito"/>
+                <w:b/>
+                <w:bCs/>
+                <w:color w:val="00B050"/>
+                <w:sz w:val="21"/>
+              </w:rPr>
+              <w:t xml:space="preserve"> +++</w:t>
+            </w:r>
+          </w:p>
+          <w:p>
+            <w:pPr>
+              <w:pStyle w:val="NormalWeb"/>
+              <w:rPr>
+                <w:rFonts w:ascii="Nunito" w:eastAsia="Nunito" w:hAnsi="Nunito" w:cs="Nunito"/>
                 <w:color w:val="2F4F4F"/>
                 <w:sz w:val="18"/>
               </w:rPr>
@@ -1528,39 +3108,18 @@
                 <w:rFonts w:ascii="Nunito" w:eastAsia="Nunito" w:hAnsi="Nunito" w:cs="Nunito"/>
                 <w:b/>
                 <w:bCs/>
-                <w:color w:val="2F4F4F"/>
-                <w:sz w:val="21"/>
-              </w:rPr>
-              <w:t xml:space="preserve">+++INS </w:t>
-            </w:r>
-            <w:proofErr w:type="spellStart"/>
-            <w:r>
-              <w:rPr>
-                <w:rFonts w:ascii="Nunito" w:eastAsia="Nunito" w:hAnsi="Nunito" w:cs="Nunito"/>
-                <w:b/>
-                <w:bCs/>
-                <w:color w:val="2F4F4F"/>
-                <w:sz w:val="21"/>
-              </w:rPr>
-              <w:t>section</w:t>
-            </w:r>
-            <w:r>
-              <w:rPr>
-                <w:rFonts w:ascii="Nunito" w:eastAsia="Nunito" w:hAnsi="Nunito" w:cs="Nunito"/>
-                <w:b/>
-                <w:bCs/>
-                <w:color w:val="2F4F4F"/>
-                <w:sz w:val="21"/>
-              </w:rPr>
-              <w:t>.awe</w:t>
-            </w:r>
-            <w:proofErr w:type="spellEnd"/>
-            <w:r>
-              <w:rPr>
-                <w:rFonts w:ascii="Nunito" w:eastAsia="Nunito" w:hAnsi="Nunito" w:cs="Nunito"/>
-                <w:b/>
-                <w:bCs/>
-                <w:color w:val="2F4F4F"/>
+                <w:color w:val="00B050"/>
+                <w:sz w:val="21"/>
+              </w:rPr>
+              <w:lastRenderedPageBreak/>
+              <w:t>+++END-IF</w:t>
+            </w:r>
+            <w:r>
+              <w:rPr>
+                <w:rFonts w:ascii="Nunito" w:eastAsia="Nunito" w:hAnsi="Nunito" w:cs="Nunito"/>
+                <w:b/>
+                <w:bCs/>
+                <w:color w:val="00B050"/>
                 <w:sz w:val="21"/>
               </w:rPr>
               <w:t>+++</w:t>
@@ -1830,36 +3389,31 @@
                 <w:color w:val="2F4F4F"/>
               </w:rPr>
             </w:pPr>
-            <w:bookmarkStart w:id="22" w:name="OLE_LINK45"/>
-            <w:bookmarkStart w:id="23" w:name="OLE_LINK46"/>
-            <w:bookmarkStart w:id="24" w:name="OLE_LINK50"/>
-            <w:bookmarkStart w:id="25" w:name="OLE_LINK52"/>
-            <w:bookmarkStart w:id="26" w:name="OLE_LINK67"/>
+            <w:bookmarkStart w:id="31" w:name="OLE_LINK45"/>
+            <w:bookmarkStart w:id="32" w:name="OLE_LINK46"/>
+            <w:bookmarkStart w:id="33" w:name="OLE_LINK50"/>
+            <w:bookmarkStart w:id="34" w:name="OLE_LINK52"/>
+            <w:bookmarkStart w:id="35" w:name="OLE_LINK67"/>
             <w:r>
               <w:t>+++IMAGE tile(</w:t>
             </w:r>
             <w:r>
               <w:t>$</w:t>
             </w:r>
-            <w:proofErr w:type="gramStart"/>
             <w:r>
               <w:t>image</w:t>
             </w:r>
             <w:r>
-              <w:t>[</w:t>
-            </w:r>
-            <w:proofErr w:type="gramEnd"/>
-            <w:r>
-              <w:t>0]</w:t>
+              <w:t>[0]</w:t>
             </w:r>
             <w:r>
               <w:t>)+++</w:t>
             </w:r>
-            <w:bookmarkEnd w:id="22"/>
-            <w:bookmarkEnd w:id="23"/>
-            <w:bookmarkEnd w:id="24"/>
-            <w:bookmarkEnd w:id="25"/>
-            <w:bookmarkEnd w:id="26"/>
+            <w:bookmarkEnd w:id="31"/>
+            <w:bookmarkEnd w:id="32"/>
+            <w:bookmarkEnd w:id="33"/>
+            <w:bookmarkEnd w:id="34"/>
+            <w:bookmarkEnd w:id="35"/>
           </w:p>
         </w:tc>
         <w:tc>
@@ -1883,15 +3437,7 @@
               </w:rPr>
             </w:pPr>
             <w:r>
-              <w:t>+++IMAGE tile($</w:t>
-            </w:r>
-            <w:proofErr w:type="gramStart"/>
-            <w:r>
-              <w:t>image[</w:t>
-            </w:r>
-            <w:proofErr w:type="gramEnd"/>
-            <w:r>
-              <w:t>1])+++</w:t>
+              <w:t>+++IMAGE tile($image[1])+++</w:t>
             </w:r>
           </w:p>
         </w:tc>
@@ -1916,15 +3462,7 @@
               </w:rPr>
             </w:pPr>
             <w:r>
-              <w:t>+++IMAGE tile($</w:t>
-            </w:r>
-            <w:proofErr w:type="gramStart"/>
-            <w:r>
-              <w:t>image[</w:t>
-            </w:r>
-            <w:proofErr w:type="gramEnd"/>
-            <w:r>
-              <w:t>2])+++</w:t>
+              <w:t>+++IMAGE tile($image[2])+++</w:t>
             </w:r>
           </w:p>
         </w:tc>
@@ -1949,15 +3487,7 @@
               </w:rPr>
             </w:pPr>
             <w:r>
-              <w:t>+++IMAGE tile($</w:t>
-            </w:r>
-            <w:proofErr w:type="gramStart"/>
-            <w:r>
-              <w:t>image[</w:t>
-            </w:r>
-            <w:proofErr w:type="gramEnd"/>
-            <w:r>
-              <w:t>3])+++</w:t>
+              <w:t>+++IMAGE tile($image[3])+++</w:t>
             </w:r>
           </w:p>
         </w:tc>
@@ -2013,12 +3543,8 @@
     </w:tbl>
     <w:p/>
     <w:sectPr>
-      <w:headerReference w:type="even" r:id="rId6"/>
-      <w:headerReference w:type="default" r:id="rId7"/>
-      <w:footerReference w:type="even" r:id="rId8"/>
-      <w:footerReference w:type="default" r:id="rId9"/>
-      <w:headerReference w:type="first" r:id="rId10"/>
-      <w:footerReference w:type="first" r:id="rId11"/>
+      <w:headerReference w:type="default" r:id="rId6"/>
+      <w:footerReference w:type="default" r:id="rId7"/>
       <w:pgSz w:w="11906" w:h="16838"/>
       <w:pgMar w:top="1440" w:right="1440" w:bottom="1440" w:left="1440" w:header="720" w:footer="720" w:gutter="0"/>
       <w:pgNumType w:start="1"/>
@@ -2051,34 +3577,30 @@
 <w:ftr xmlns:wpc="http://schemas.microsoft.com/office/word/2010/wordprocessingCanvas" xmlns:cx="http://schemas.microsoft.com/office/drawing/2014/chartex" xmlns:cx1="http://schemas.microsoft.com/office/drawing/2015/9/8/chartex" xmlns:cx2="http://schemas.microsoft.com/office/drawing/2015/10/21/chartex" xmlns:cx3="http://schemas.microsoft.com/office/drawing/2016/5/9/chartex" xmlns:cx4="http://schemas.microsoft.com/office/drawing/2016/5/10/chartex" xmlns:cx5="http://schemas.microsoft.com/office/drawing/2016/5/11/chartex" xmlns:cx6="http://schemas.microsoft.com/office/drawing/2016/5/12/chartex" xmlns:cx7="http://schemas.microsoft.com/office/drawing/2016/5/13/chartex" xmlns:cx8="http://schemas.microsoft.com/office/drawing/2016/5/14/chartex" xmlns:mc="http://schemas.openxmlformats.org/markup-compatibility/2006" xmlns:aink="http://schemas.microsoft.com/office/drawing/2016/ink" xmlns:am3d="http://schemas.microsoft.com/office/drawing/2017/model3d" xmlns:o="urn:schemas-microsoft-com:office:office" xmlns:oel="http://schemas.microsoft.com/office/2019/extlst" xmlns:r="http://schemas.openxmlformats.org/officeDocument/2006/relationships" xmlns:m="http://schemas.openxmlformats.org/officeDocument/2006/math" xmlns:v="urn:schemas-microsoft-com:vml" xmlns:wp14="http://schemas.microsoft.com/office/word/2010/wordprocessingDrawing" xmlns:wp="http://schemas.openxmlformats.org/drawingml/2006/wordprocessingDrawing" xmlns:w10="urn:schemas-microsoft-com:office:word" xmlns:w="http://schemas.openxmlformats.org/wordprocessingml/2006/main" xmlns:w14="http://schemas.microsoft.com/office/word/2010/wordml" xmlns:w15="http://schemas.microsoft.com/office/word/2012/wordml" xmlns:w16cex="http://schemas.microsoft.com/office/word/2018/wordml/cex" xmlns:w16cid="http://schemas.microsoft.com/office/word/2016/wordml/cid" xmlns:w16="http://schemas.microsoft.com/office/word/2018/wordml" xmlns:w16sdtdh="http://schemas.microsoft.com/office/word/2020/wordml/sdtdatahash" xmlns:w16se="http://schemas.microsoft.com/office/word/2015/wordml/symex" xmlns:wpg="http://schemas.microsoft.com/office/word/2010/wordprocessingGroup" xmlns:wpi="http://schemas.microsoft.com/office/word/2010/wordprocessingInk" xmlns:wne="http://schemas.microsoft.com/office/word/2006/wordml" xmlns:wps="http://schemas.microsoft.com/office/word/2010/wordprocessingShape" mc:Ignorable="w14 w15 w16se w16cid w16 w16cex w16sdtdh wp14">
   <w:p>
     <w:pPr>
-      <w:pStyle w:val="Footer"/>
-    </w:pPr>
-  </w:p>
-</w:ftr>
-</file>
-
-<file path=word/footer2.xml><?xml version="1.0" encoding="utf-8"?>
-<w:ftr xmlns:wpc="http://schemas.microsoft.com/office/word/2010/wordprocessingCanvas" xmlns:cx="http://schemas.microsoft.com/office/drawing/2014/chartex" xmlns:cx1="http://schemas.microsoft.com/office/drawing/2015/9/8/chartex" xmlns:cx2="http://schemas.microsoft.com/office/drawing/2015/10/21/chartex" xmlns:cx3="http://schemas.microsoft.com/office/drawing/2016/5/9/chartex" xmlns:cx4="http://schemas.microsoft.com/office/drawing/2016/5/10/chartex" xmlns:cx5="http://schemas.microsoft.com/office/drawing/2016/5/11/chartex" xmlns:cx6="http://schemas.microsoft.com/office/drawing/2016/5/12/chartex" xmlns:cx7="http://schemas.microsoft.com/office/drawing/2016/5/13/chartex" xmlns:cx8="http://schemas.microsoft.com/office/drawing/2016/5/14/chartex" xmlns:mc="http://schemas.openxmlformats.org/markup-compatibility/2006" xmlns:aink="http://schemas.microsoft.com/office/drawing/2016/ink" xmlns:am3d="http://schemas.microsoft.com/office/drawing/2017/model3d" xmlns:o="urn:schemas-microsoft-com:office:office" xmlns:oel="http://schemas.microsoft.com/office/2019/extlst" xmlns:r="http://schemas.openxmlformats.org/officeDocument/2006/relationships" xmlns:m="http://schemas.openxmlformats.org/officeDocument/2006/math" xmlns:v="urn:schemas-microsoft-com:vml" xmlns:wp14="http://schemas.microsoft.com/office/word/2010/wordprocessingDrawing" xmlns:wp="http://schemas.openxmlformats.org/drawingml/2006/wordprocessingDrawing" xmlns:w10="urn:schemas-microsoft-com:office:word" xmlns:w="http://schemas.openxmlformats.org/wordprocessingml/2006/main" xmlns:w14="http://schemas.microsoft.com/office/word/2010/wordml" xmlns:w15="http://schemas.microsoft.com/office/word/2012/wordml" xmlns:w16cex="http://schemas.microsoft.com/office/word/2018/wordml/cex" xmlns:w16cid="http://schemas.microsoft.com/office/word/2016/wordml/cid" xmlns:w16="http://schemas.microsoft.com/office/word/2018/wordml" xmlns:w16sdtdh="http://schemas.microsoft.com/office/word/2020/wordml/sdtdatahash" xmlns:w16se="http://schemas.microsoft.com/office/word/2015/wordml/symex" xmlns:wpg="http://schemas.microsoft.com/office/word/2010/wordprocessingGroup" xmlns:wpi="http://schemas.microsoft.com/office/word/2010/wordprocessingInk" xmlns:wne="http://schemas.microsoft.com/office/word/2006/wordml" xmlns:wps="http://schemas.microsoft.com/office/word/2010/wordprocessingShape" mc:Ignorable="w14 w15 w16se w16cid w16 w16cex w16sdtdh wp14">
-  <w:p>
-    <w:pPr>
       <w:jc w:val="center"/>
     </w:pPr>
     <w:r>
       <w:rPr>
-        <w:color w:val="FFA500"/>
+        <w:rFonts w:ascii="Arial" w:hAnsi="Arial" w:cs="Arial"/>
+        <w:b/>
+        <w:bCs/>
+        <w:sz w:val="20"/>
+        <w:szCs w:val="20"/>
+        <w:shd w:val="clear" w:color="auto" w:fill="FFFFFF"/>
       </w:rPr>
-      <w:t>WWW.DECKINSPECTORS.COM</w:t>
+      <w:t>www.deckinspect</w:t>
     </w:r>
-  </w:p>
-</w:ftr>
-</file>
-
-<file path=word/footer3.xml><?xml version="1.0" encoding="utf-8"?>
-<w:ftr xmlns:wpc="http://schemas.microsoft.com/office/word/2010/wordprocessingCanvas" xmlns:cx="http://schemas.microsoft.com/office/drawing/2014/chartex" xmlns:cx1="http://schemas.microsoft.com/office/drawing/2015/9/8/chartex" xmlns:cx2="http://schemas.microsoft.com/office/drawing/2015/10/21/chartex" xmlns:cx3="http://schemas.microsoft.com/office/drawing/2016/5/9/chartex" xmlns:cx4="http://schemas.microsoft.com/office/drawing/2016/5/10/chartex" xmlns:cx5="http://schemas.microsoft.com/office/drawing/2016/5/11/chartex" xmlns:cx6="http://schemas.microsoft.com/office/drawing/2016/5/12/chartex" xmlns:cx7="http://schemas.microsoft.com/office/drawing/2016/5/13/chartex" xmlns:cx8="http://schemas.microsoft.com/office/drawing/2016/5/14/chartex" xmlns:mc="http://schemas.openxmlformats.org/markup-compatibility/2006" xmlns:aink="http://schemas.microsoft.com/office/drawing/2016/ink" xmlns:am3d="http://schemas.microsoft.com/office/drawing/2017/model3d" xmlns:o="urn:schemas-microsoft-com:office:office" xmlns:oel="http://schemas.microsoft.com/office/2019/extlst" xmlns:r="http://schemas.openxmlformats.org/officeDocument/2006/relationships" xmlns:m="http://schemas.openxmlformats.org/officeDocument/2006/math" xmlns:v="urn:schemas-microsoft-com:vml" xmlns:wp14="http://schemas.microsoft.com/office/word/2010/wordprocessingDrawing" xmlns:wp="http://schemas.openxmlformats.org/drawingml/2006/wordprocessingDrawing" xmlns:w10="urn:schemas-microsoft-com:office:word" xmlns:w="http://schemas.openxmlformats.org/wordprocessingml/2006/main" xmlns:w14="http://schemas.microsoft.com/office/word/2010/wordml" xmlns:w15="http://schemas.microsoft.com/office/word/2012/wordml" xmlns:w16cex="http://schemas.microsoft.com/office/word/2018/wordml/cex" xmlns:w16cid="http://schemas.microsoft.com/office/word/2016/wordml/cid" xmlns:w16="http://schemas.microsoft.com/office/word/2018/wordml" xmlns:w16sdtdh="http://schemas.microsoft.com/office/word/2020/wordml/sdtdatahash" xmlns:w16se="http://schemas.microsoft.com/office/word/2015/wordml/symex" xmlns:wpg="http://schemas.microsoft.com/office/word/2010/wordprocessingGroup" xmlns:wpi="http://schemas.microsoft.com/office/word/2010/wordprocessingInk" xmlns:wne="http://schemas.microsoft.com/office/word/2006/wordml" xmlns:wps="http://schemas.microsoft.com/office/word/2010/wordprocessingShape" mc:Ignorable="w14 w15 w16se w16cid w16 w16cex w16sdtdh wp14">
-  <w:p>
-    <w:pPr>
-      <w:pStyle w:val="Footer"/>
-    </w:pPr>
+    <w:r>
+      <w:rPr>
+        <w:rFonts w:ascii="Arial" w:hAnsi="Arial" w:cs="Arial"/>
+        <w:b/>
+        <w:bCs/>
+        <w:sz w:val="20"/>
+        <w:szCs w:val="20"/>
+        <w:shd w:val="clear" w:color="auto" w:fill="FFFFFF"/>
+      </w:rPr>
+      <w:t>ors.com</w:t>
+    </w:r>
   </w:p>
 </w:ftr>
 </file>
@@ -2106,16 +3628,6 @@
 <w:hdr xmlns:wpc="http://schemas.microsoft.com/office/word/2010/wordprocessingCanvas" xmlns:cx="http://schemas.microsoft.com/office/drawing/2014/chartex" xmlns:cx1="http://schemas.microsoft.com/office/drawing/2015/9/8/chartex" xmlns:cx2="http://schemas.microsoft.com/office/drawing/2015/10/21/chartex" xmlns:cx3="http://schemas.microsoft.com/office/drawing/2016/5/9/chartex" xmlns:cx4="http://schemas.microsoft.com/office/drawing/2016/5/10/chartex" xmlns:cx5="http://schemas.microsoft.com/office/drawing/2016/5/11/chartex" xmlns:cx6="http://schemas.microsoft.com/office/drawing/2016/5/12/chartex" xmlns:cx7="http://schemas.microsoft.com/office/drawing/2016/5/13/chartex" xmlns:cx8="http://schemas.microsoft.com/office/drawing/2016/5/14/chartex" xmlns:mc="http://schemas.openxmlformats.org/markup-compatibility/2006" xmlns:aink="http://schemas.microsoft.com/office/drawing/2016/ink" xmlns:am3d="http://schemas.microsoft.com/office/drawing/2017/model3d" xmlns:o="urn:schemas-microsoft-com:office:office" xmlns:oel="http://schemas.microsoft.com/office/2019/extlst" xmlns:r="http://schemas.openxmlformats.org/officeDocument/2006/relationships" xmlns:m="http://schemas.openxmlformats.org/officeDocument/2006/math" xmlns:v="urn:schemas-microsoft-com:vml" xmlns:wp14="http://schemas.microsoft.com/office/word/2010/wordprocessingDrawing" xmlns:wp="http://schemas.openxmlformats.org/drawingml/2006/wordprocessingDrawing" xmlns:w10="urn:schemas-microsoft-com:office:word" xmlns:w="http://schemas.openxmlformats.org/wordprocessingml/2006/main" xmlns:w14="http://schemas.microsoft.com/office/word/2010/wordml" xmlns:w15="http://schemas.microsoft.com/office/word/2012/wordml" xmlns:w16cex="http://schemas.microsoft.com/office/word/2018/wordml/cex" xmlns:w16cid="http://schemas.microsoft.com/office/word/2016/wordml/cid" xmlns:w16="http://schemas.microsoft.com/office/word/2018/wordml" xmlns:w16sdtdh="http://schemas.microsoft.com/office/word/2020/wordml/sdtdatahash" xmlns:w16se="http://schemas.microsoft.com/office/word/2015/wordml/symex" xmlns:wpg="http://schemas.microsoft.com/office/word/2010/wordprocessingGroup" xmlns:wpi="http://schemas.microsoft.com/office/word/2010/wordprocessingInk" xmlns:wne="http://schemas.microsoft.com/office/word/2006/wordml" xmlns:wps="http://schemas.microsoft.com/office/word/2010/wordprocessingShape" mc:Ignorable="w14 w15 w16se w16cid w16 w16cex w16sdtdh wp14">
   <w:p>
     <w:pPr>
-      <w:pStyle w:val="Header"/>
-    </w:pPr>
-  </w:p>
-</w:hdr>
-</file>
-
-<file path=word/header2.xml><?xml version="1.0" encoding="utf-8"?>
-<w:hdr xmlns:wpc="http://schemas.microsoft.com/office/word/2010/wordprocessingCanvas" xmlns:cx="http://schemas.microsoft.com/office/drawing/2014/chartex" xmlns:cx1="http://schemas.microsoft.com/office/drawing/2015/9/8/chartex" xmlns:cx2="http://schemas.microsoft.com/office/drawing/2015/10/21/chartex" xmlns:cx3="http://schemas.microsoft.com/office/drawing/2016/5/9/chartex" xmlns:cx4="http://schemas.microsoft.com/office/drawing/2016/5/10/chartex" xmlns:cx5="http://schemas.microsoft.com/office/drawing/2016/5/11/chartex" xmlns:cx6="http://schemas.microsoft.com/office/drawing/2016/5/12/chartex" xmlns:cx7="http://schemas.microsoft.com/office/drawing/2016/5/13/chartex" xmlns:cx8="http://schemas.microsoft.com/office/drawing/2016/5/14/chartex" xmlns:mc="http://schemas.openxmlformats.org/markup-compatibility/2006" xmlns:aink="http://schemas.microsoft.com/office/drawing/2016/ink" xmlns:am3d="http://schemas.microsoft.com/office/drawing/2017/model3d" xmlns:o="urn:schemas-microsoft-com:office:office" xmlns:oel="http://schemas.microsoft.com/office/2019/extlst" xmlns:r="http://schemas.openxmlformats.org/officeDocument/2006/relationships" xmlns:m="http://schemas.openxmlformats.org/officeDocument/2006/math" xmlns:v="urn:schemas-microsoft-com:vml" xmlns:wp14="http://schemas.microsoft.com/office/word/2010/wordprocessingDrawing" xmlns:wp="http://schemas.openxmlformats.org/drawingml/2006/wordprocessingDrawing" xmlns:w10="urn:schemas-microsoft-com:office:word" xmlns:w="http://schemas.openxmlformats.org/wordprocessingml/2006/main" xmlns:w14="http://schemas.microsoft.com/office/word/2010/wordml" xmlns:w15="http://schemas.microsoft.com/office/word/2012/wordml" xmlns:w16cex="http://schemas.microsoft.com/office/word/2018/wordml/cex" xmlns:w16cid="http://schemas.microsoft.com/office/word/2016/wordml/cid" xmlns:w16="http://schemas.microsoft.com/office/word/2018/wordml" xmlns:w16sdtdh="http://schemas.microsoft.com/office/word/2020/wordml/sdtdatahash" xmlns:w16se="http://schemas.microsoft.com/office/word/2015/wordml/symex" xmlns:wpg="http://schemas.microsoft.com/office/word/2010/wordprocessingGroup" xmlns:wpi="http://schemas.microsoft.com/office/word/2010/wordprocessingInk" xmlns:wne="http://schemas.microsoft.com/office/word/2006/wordml" xmlns:wps="http://schemas.microsoft.com/office/word/2010/wordprocessingShape" mc:Ignorable="w14 w15 w16se w16cid w16 w16cex w16sdtdh wp14">
-  <w:p>
-    <w:pPr>
       <w:jc w:val="center"/>
     </w:pPr>
     <w:r>
@@ -2123,31 +3635,36 @@
         <w:noProof/>
       </w:rPr>
       <w:drawing>
-        <wp:inline distT="0" distB="0" distL="0" distR="0" wp14:anchorId="63107BA5" wp14:editId="0A6453B8">
-          <wp:extent cx="1682750" cy="568325"/>
+        <wp:inline distT="0" distB="0" distL="0" distR="0" wp14:anchorId="048443F9" wp14:editId="11D01909">
+          <wp:extent cx="1689100" cy="571500"/>
           <wp:effectExtent l="0" t="0" r="0" b="0"/>
-          <wp:docPr id="123" name="Picture 123"/>
-          <wp:cNvGraphicFramePr/>
+          <wp:docPr id="2015997302" name="Picture 1" descr="A cartoon character with a hat&#10;&#10;Description automatically generated"/>
+          <wp:cNvGraphicFramePr>
+            <a:graphicFrameLocks xmlns:a="http://schemas.openxmlformats.org/drawingml/2006/main" noChangeAspect="1"/>
+          </wp:cNvGraphicFramePr>
           <a:graphic xmlns:a="http://schemas.openxmlformats.org/drawingml/2006/main">
             <a:graphicData uri="http://schemas.openxmlformats.org/drawingml/2006/picture">
               <pic:pic xmlns:pic="http://schemas.openxmlformats.org/drawingml/2006/picture">
                 <pic:nvPicPr>
-                  <pic:cNvPr id="0" name=""/>
-                  <pic:cNvPicPr>
-                    <a:picLocks noChangeAspect="1" noChangeArrowheads="1"/>
-                  </pic:cNvPicPr>
+                  <pic:cNvPr id="2015997302" name="Picture 1" descr="A cartoon character with a hat&#10;&#10;Description automatically generated"/>
+                  <pic:cNvPicPr/>
                 </pic:nvPicPr>
                 <pic:blipFill>
-                  <a:blip r:embed="rId1"/>
-                  <a:srcRect/>
+                  <a:blip r:embed="rId1">
+                    <a:extLst>
+                      <a:ext uri="{28A0092B-C50C-407E-A947-70E740481C1C}">
+                        <a14:useLocalDpi xmlns:a14="http://schemas.microsoft.com/office/drawing/2010/main" val="0"/>
+                      </a:ext>
+                    </a:extLst>
+                  </a:blip>
                   <a:stretch>
                     <a:fillRect/>
                   </a:stretch>
                 </pic:blipFill>
-                <pic:spPr bwMode="auto">
+                <pic:spPr>
                   <a:xfrm>
                     <a:off x="0" y="0"/>
-                    <a:ext cx="1682750" cy="568325"/>
+                    <a:ext cx="1689100" cy="571500"/>
                   </a:xfrm>
                   <a:prstGeom prst="rect">
                     <a:avLst/>
@@ -2159,16 +3676,6 @@
         </wp:inline>
       </w:drawing>
     </w:r>
-  </w:p>
-</w:hdr>
-</file>
-
-<file path=word/header3.xml><?xml version="1.0" encoding="utf-8"?>
-<w:hdr xmlns:wpc="http://schemas.microsoft.com/office/word/2010/wordprocessingCanvas" xmlns:cx="http://schemas.microsoft.com/office/drawing/2014/chartex" xmlns:cx1="http://schemas.microsoft.com/office/drawing/2015/9/8/chartex" xmlns:cx2="http://schemas.microsoft.com/office/drawing/2015/10/21/chartex" xmlns:cx3="http://schemas.microsoft.com/office/drawing/2016/5/9/chartex" xmlns:cx4="http://schemas.microsoft.com/office/drawing/2016/5/10/chartex" xmlns:cx5="http://schemas.microsoft.com/office/drawing/2016/5/11/chartex" xmlns:cx6="http://schemas.microsoft.com/office/drawing/2016/5/12/chartex" xmlns:cx7="http://schemas.microsoft.com/office/drawing/2016/5/13/chartex" xmlns:cx8="http://schemas.microsoft.com/office/drawing/2016/5/14/chartex" xmlns:mc="http://schemas.openxmlformats.org/markup-compatibility/2006" xmlns:aink="http://schemas.microsoft.com/office/drawing/2016/ink" xmlns:am3d="http://schemas.microsoft.com/office/drawing/2017/model3d" xmlns:o="urn:schemas-microsoft-com:office:office" xmlns:oel="http://schemas.microsoft.com/office/2019/extlst" xmlns:r="http://schemas.openxmlformats.org/officeDocument/2006/relationships" xmlns:m="http://schemas.openxmlformats.org/officeDocument/2006/math" xmlns:v="urn:schemas-microsoft-com:vml" xmlns:wp14="http://schemas.microsoft.com/office/word/2010/wordprocessingDrawing" xmlns:wp="http://schemas.openxmlformats.org/drawingml/2006/wordprocessingDrawing" xmlns:w10="urn:schemas-microsoft-com:office:word" xmlns:w="http://schemas.openxmlformats.org/wordprocessingml/2006/main" xmlns:w14="http://schemas.microsoft.com/office/word/2010/wordml" xmlns:w15="http://schemas.microsoft.com/office/word/2012/wordml" xmlns:w16cex="http://schemas.microsoft.com/office/word/2018/wordml/cex" xmlns:w16cid="http://schemas.microsoft.com/office/word/2016/wordml/cid" xmlns:w16="http://schemas.microsoft.com/office/word/2018/wordml" xmlns:w16sdtdh="http://schemas.microsoft.com/office/word/2020/wordml/sdtdatahash" xmlns:w16se="http://schemas.microsoft.com/office/word/2015/wordml/symex" xmlns:wpg="http://schemas.microsoft.com/office/word/2010/wordprocessingGroup" xmlns:wpi="http://schemas.microsoft.com/office/word/2010/wordprocessingInk" xmlns:wne="http://schemas.microsoft.com/office/word/2006/wordml" xmlns:wps="http://schemas.microsoft.com/office/word/2010/wordprocessingShape" mc:Ignorable="w14 w15 w16se w16cid w16 w16cex w16sdtdh wp14">
-  <w:p>
-    <w:pPr>
-      <w:pStyle w:val="Header"/>
-    </w:pPr>
   </w:p>
 </w:hdr>
 </file>
@@ -2746,6 +4253,35 @@
       <w:szCs w:val="20"/>
     </w:rPr>
   </w:style>
+  <w:style w:type="character" w:styleId="Hyperlink">
+    <w:name w:val="Hyperlink"/>
+    <w:basedOn w:val="DefaultParagraphFont"/>
+    <w:uiPriority w:val="99"/>
+    <w:semiHidden/>
+    <w:unhideWhenUsed/>
+    <w:rsid w:val="007E5947"/>
+    <w:rPr>
+      <w:color w:val="0000FF"/>
+      <w:u w:val="single"/>
+    </w:rPr>
+  </w:style>
+  <w:style w:type="character" w:customStyle="1" w:styleId="il">
+    <w:name w:val="il"/>
+    <w:basedOn w:val="DefaultParagraphFont"/>
+    <w:rsid w:val="007E5947"/>
+  </w:style>
+  <w:style w:type="character" w:styleId="FollowedHyperlink">
+    <w:name w:val="FollowedHyperlink"/>
+    <w:basedOn w:val="DefaultParagraphFont"/>
+    <w:uiPriority w:val="99"/>
+    <w:semiHidden/>
+    <w:unhideWhenUsed/>
+    <w:rsid w:val="00346606"/>
+    <w:rPr>
+      <w:color w:val="954F72" w:themeColor="followedHyperlink"/>
+      <w:u w:val="single"/>
+    </w:rPr>
+  </w:style>
 </w:styles>
 </file>
 

</xml_diff>